<commit_message>
added changes from storyline entities to the content
</commit_message>
<xml_diff>
--- a/docs/content-grid-template.docx
+++ b/docs/content-grid-template.docx
@@ -1,10 +1,10 @@
 
 <file path=word/document.xml><?xml version="1.0" encoding="utf-8"?>
-<w:document xmlns:wpc="http://schemas.microsoft.com/office/word/2010/wordprocessingCanvas" xmlns:mo="http://schemas.microsoft.com/office/mac/office/2008/main" xmlns:mc="http://schemas.openxmlformats.org/markup-compatibility/2006" xmlns:mv="urn:schemas-microsoft-com:mac:vml" xmlns:o="urn:schemas-microsoft-com:office:office" xmlns:r="http://schemas.openxmlformats.org/officeDocument/2006/relationships" xmlns:m="http://schemas.openxmlformats.org/officeDocument/2006/math" xmlns:v="urn:schemas-microsoft-com:vml" xmlns:wp14="http://schemas.microsoft.com/office/word/2010/wordprocessingDrawing" xmlns:wp="http://schemas.openxmlformats.org/drawingml/2006/wordprocessingDrawing" xmlns:w10="urn:schemas-microsoft-com:office:word" xmlns:w="http://schemas.openxmlformats.org/wordprocessingml/2006/main" xmlns:w14="http://schemas.microsoft.com/office/word/2010/wordml" xmlns:w15="http://schemas.microsoft.com/office/word/2012/wordml" xmlns:wpg="http://schemas.microsoft.com/office/word/2010/wordprocessingGroup" xmlns:wpi="http://schemas.microsoft.com/office/word/2010/wordprocessingInk" xmlns:wne="http://schemas.microsoft.com/office/word/2006/wordml" xmlns:wps="http://schemas.microsoft.com/office/word/2010/wordprocessingShape" mc:Ignorable="w14 w15 wp14">
+<w:document xmlns:wpc="http://schemas.microsoft.com/office/word/2010/wordprocessingCanvas" xmlns:mc="http://schemas.openxmlformats.org/markup-compatibility/2006" xmlns:o="urn:schemas-microsoft-com:office:office" xmlns:r="http://schemas.openxmlformats.org/officeDocument/2006/relationships" xmlns:m="http://schemas.openxmlformats.org/officeDocument/2006/math" xmlns:v="urn:schemas-microsoft-com:vml" xmlns:wp14="http://schemas.microsoft.com/office/word/2010/wordprocessingDrawing" xmlns:wp="http://schemas.openxmlformats.org/drawingml/2006/wordprocessingDrawing" xmlns:w10="urn:schemas-microsoft-com:office:word" xmlns:w="http://schemas.openxmlformats.org/wordprocessingml/2006/main" xmlns:w14="http://schemas.microsoft.com/office/word/2010/wordml" xmlns:wpg="http://schemas.microsoft.com/office/word/2010/wordprocessingGroup" xmlns:wpi="http://schemas.microsoft.com/office/word/2010/wordprocessingInk" xmlns:wne="http://schemas.microsoft.com/office/word/2006/wordml" xmlns:wps="http://schemas.microsoft.com/office/word/2010/wordprocessingShape" mc:Ignorable="w14 wp14">
   <w:body>
     <w:p>
       <w:pPr>
-        <w:pStyle w:val="Title"/>
+        <w:pStyle w:val="Titel"/>
       </w:pPr>
       <w:r>
         <w:t>Module xyz</w:t>
@@ -12,24 +12,23 @@
     </w:p>
     <w:p>
       <w:pPr>
-        <w:pStyle w:val="Heading1"/>
+        <w:pStyle w:val="berschrift1"/>
       </w:pPr>
       <w:r>
-        <w:t>Starts at Page X</w:t>
+        <w:t>Starts at Page x</w:t>
       </w:r>
     </w:p>
     <w:p>
       <w:pPr>
-        <w:pStyle w:val="Heading1"/>
+        <w:pStyle w:val="berschrift1"/>
       </w:pPr>
       <w:r>
-        <w:t>Storyline A</w:t>
+        <w:t>Storyline xyz</w:t>
       </w:r>
     </w:p>
-    <w:p/>
     <w:p>
       <w:pPr>
-        <w:pStyle w:val="Heading2"/>
+        <w:pStyle w:val="berschrift2"/>
       </w:pPr>
       <w:r>
         <w:t>Page A</w:t>
@@ -37,7 +36,7 @@
     </w:p>
     <w:p>
       <w:pPr>
-        <w:pStyle w:val="Heading3"/>
+        <w:pStyle w:val="berschrift3"/>
       </w:pPr>
       <w:r>
         <w:t xml:space="preserve">Information about the </w:t>
@@ -51,7 +50,7 @@
     </w:p>
     <w:tbl>
       <w:tblPr>
-        <w:tblStyle w:val="TableGrid"/>
+        <w:tblStyle w:val="Tabellenraster"/>
         <w:tblW w:w="0" w:type="auto"/>
         <w:tblLayout w:type="fixed"/>
         <w:tblLook w:val="04A0" w:firstRow="1" w:lastRow="0" w:firstColumn="1" w:lastColumn="0" w:noHBand="0" w:noVBand="1"/>
@@ -201,7 +200,19 @@
           </w:tcPr>
           <w:p>
             <w:r>
-              <w:t>True/false</w:t>
+              <w:t>True/</w:t>
+            </w:r>
+            <w:r>
+              <w:rPr>
+                <w:b/>
+              </w:rPr>
+              <w:t>F</w:t>
+            </w:r>
+            <w:r>
+              <w:rPr>
+                <w:b/>
+              </w:rPr>
+              <w:t>alse</w:t>
             </w:r>
           </w:p>
         </w:tc>
@@ -447,117 +458,272 @@
           </w:tcPr>
           <w:p>
             <w:r>
-              <w:t xml:space="preserve">Add </w:t>
-            </w:r>
-            <w:proofErr w:type="spellStart"/>
-            <w:r>
-              <w:t>VirtualTime</w:t>
-            </w:r>
-            <w:proofErr w:type="spellEnd"/>
-          </w:p>
-        </w:tc>
-        <w:tc>
-          <w:tcPr>
-            <w:tcW w:w="4713" w:type="dxa"/>
-          </w:tcPr>
-          <w:p/>
-        </w:tc>
-        <w:tc>
-          <w:tcPr>
-            <w:tcW w:w="2147" w:type="dxa"/>
-          </w:tcPr>
-          <w:p>
-            <w:r>
-              <w:t xml:space="preserve">Number + </w:t>
-            </w:r>
-            <w:r>
-              <w:rPr>
-                <w:b/>
-              </w:rPr>
-              <w:t>absolute</w:t>
-            </w:r>
-            <w:r>
-              <w:t>/relative</w:t>
-            </w:r>
-          </w:p>
-        </w:tc>
-      </w:tr>
-      <w:tr>
-        <w:tc>
-          <w:tcPr>
-            <w:tcW w:w="2376" w:type="dxa"/>
-          </w:tcPr>
-          <w:p>
-            <w:r>
-              <w:t>Add money</w:t>
-            </w:r>
-          </w:p>
-        </w:tc>
-        <w:tc>
-          <w:tcPr>
-            <w:tcW w:w="4713" w:type="dxa"/>
-          </w:tcPr>
-          <w:p/>
-        </w:tc>
-        <w:tc>
-          <w:tcPr>
-            <w:tcW w:w="2147" w:type="dxa"/>
-          </w:tcPr>
-          <w:p>
-            <w:r>
-              <w:t xml:space="preserve">Number + </w:t>
-            </w:r>
-            <w:r>
-              <w:rPr>
-                <w:b/>
-              </w:rPr>
-              <w:t>absolute</w:t>
-            </w:r>
-            <w:r>
-              <w:t>/relative</w:t>
-            </w:r>
-          </w:p>
-        </w:tc>
-      </w:tr>
-      <w:tr>
-        <w:tc>
-          <w:tcPr>
-            <w:tcW w:w="2376" w:type="dxa"/>
-          </w:tcPr>
-          <w:p>
-            <w:r>
-              <w:t>Creates Notebook-entry</w:t>
-            </w:r>
-          </w:p>
-        </w:tc>
-        <w:tc>
-          <w:tcPr>
-            <w:tcW w:w="4713" w:type="dxa"/>
-          </w:tcPr>
-          <w:p/>
-        </w:tc>
-        <w:tc>
-          <w:tcPr>
-            <w:tcW w:w="2147" w:type="dxa"/>
-          </w:tcPr>
-          <w:p>
-            <w:r>
-              <w:rPr>
-                <w:b/>
-              </w:rPr>
-              <w:t>None</w:t>
-            </w:r>
+              <w:t>Add</w:t>
+            </w:r>
+            <w:r>
+              <w:t>/remove</w:t>
+            </w:r>
+            <w:r>
+              <w:t xml:space="preserve"> Time</w:t>
+            </w:r>
+          </w:p>
+        </w:tc>
+        <w:tc>
+          <w:tcPr>
+            <w:tcW w:w="4713" w:type="dxa"/>
+          </w:tcPr>
+          <w:p/>
+        </w:tc>
+        <w:tc>
+          <w:tcPr>
+            <w:tcW w:w="2147" w:type="dxa"/>
+          </w:tcPr>
+          <w:p>
+            <w:r>
+              <w:t>Number</w:t>
+            </w:r>
+          </w:p>
+        </w:tc>
+      </w:tr>
+      <w:tr>
+        <w:tc>
+          <w:tcPr>
+            <w:tcW w:w="2376" w:type="dxa"/>
+          </w:tcPr>
+          <w:p>
+            <w:r>
+              <w:t>Add</w:t>
+            </w:r>
+            <w:r>
+              <w:t>/remove</w:t>
+            </w:r>
+            <w:r>
+              <w:t xml:space="preserve"> money</w:t>
+            </w:r>
+          </w:p>
+        </w:tc>
+        <w:tc>
+          <w:tcPr>
+            <w:tcW w:w="4713" w:type="dxa"/>
+          </w:tcPr>
+          <w:p/>
+        </w:tc>
+        <w:tc>
+          <w:tcPr>
+            <w:tcW w:w="2147" w:type="dxa"/>
+          </w:tcPr>
+          <w:p>
+            <w:r>
+              <w:t>Number</w:t>
+            </w:r>
+          </w:p>
+        </w:tc>
+      </w:tr>
+      <w:tr>
+        <w:tc>
+          <w:tcPr>
+            <w:tcW w:w="2376" w:type="dxa"/>
+          </w:tcPr>
+          <w:p>
+            <w:proofErr w:type="spellStart"/>
+            <w:r>
+              <w:t>startsStoryline</w:t>
+            </w:r>
+            <w:proofErr w:type="spellEnd"/>
+          </w:p>
+        </w:tc>
+        <w:tc>
+          <w:tcPr>
+            <w:tcW w:w="4713" w:type="dxa"/>
+          </w:tcPr>
+          <w:p/>
+        </w:tc>
+        <w:tc>
+          <w:tcPr>
+            <w:tcW w:w="2147" w:type="dxa"/>
+          </w:tcPr>
+          <w:p>
+            <w:r>
+              <w:t>Storyline</w:t>
+            </w:r>
+            <w:r>
+              <w:t xml:space="preserve"> Number</w:t>
+            </w:r>
+          </w:p>
+        </w:tc>
+      </w:tr>
+      <w:tr>
+        <w:tc>
+          <w:tcPr>
+            <w:tcW w:w="2376" w:type="dxa"/>
+          </w:tcPr>
+          <w:p>
+            <w:proofErr w:type="spellStart"/>
+            <w:r>
+              <w:t>isEndOfStory</w:t>
+            </w:r>
+            <w:proofErr w:type="spellEnd"/>
+            <w:r>
+              <w:t xml:space="preserve"> </w:t>
+            </w:r>
+          </w:p>
+        </w:tc>
+        <w:tc>
+          <w:tcPr>
+            <w:tcW w:w="4713" w:type="dxa"/>
+          </w:tcPr>
+          <w:p/>
+        </w:tc>
+        <w:tc>
+          <w:tcPr>
+            <w:tcW w:w="2147" w:type="dxa"/>
+          </w:tcPr>
+          <w:p>
+            <w:r>
+              <w:t>True/</w:t>
+            </w:r>
+            <w:r>
+              <w:rPr>
+                <w:b/>
+              </w:rPr>
+              <w:t>False</w:t>
+            </w:r>
+          </w:p>
+        </w:tc>
+      </w:tr>
+      <w:tr>
+        <w:tc>
+          <w:tcPr>
+            <w:tcW w:w="2376" w:type="dxa"/>
+          </w:tcPr>
+          <w:p>
+            <w:pPr>
+              <w:rPr>
+                <w:b/>
+              </w:rPr>
+            </w:pPr>
+            <w:proofErr w:type="spellStart"/>
+            <w:r>
+              <w:rPr>
+                <w:b/>
+              </w:rPr>
+              <w:t>NotebookEntry</w:t>
+            </w:r>
+            <w:proofErr w:type="spellEnd"/>
+          </w:p>
+        </w:tc>
+        <w:tc>
+          <w:tcPr>
+            <w:tcW w:w="4713" w:type="dxa"/>
+          </w:tcPr>
+          <w:p/>
+        </w:tc>
+        <w:tc>
+          <w:tcPr>
+            <w:tcW w:w="2147" w:type="dxa"/>
+          </w:tcPr>
+          <w:p/>
+        </w:tc>
+      </w:tr>
+      <w:tr>
+        <w:tc>
+          <w:tcPr>
+            <w:tcW w:w="2376" w:type="dxa"/>
+          </w:tcPr>
+          <w:p>
+            <w:r>
+              <w:t>Title</w:t>
+            </w:r>
+          </w:p>
+        </w:tc>
+        <w:tc>
+          <w:tcPr>
+            <w:tcW w:w="4713" w:type="dxa"/>
+          </w:tcPr>
+          <w:p/>
+        </w:tc>
+        <w:tc>
+          <w:tcPr>
+            <w:tcW w:w="2147" w:type="dxa"/>
+          </w:tcPr>
+          <w:p/>
+        </w:tc>
+      </w:tr>
+      <w:tr>
+        <w:tc>
+          <w:tcPr>
+            <w:tcW w:w="2376" w:type="dxa"/>
+          </w:tcPr>
+          <w:p>
+            <w:r>
+              <w:t>Text</w:t>
+            </w:r>
+          </w:p>
+        </w:tc>
+        <w:tc>
+          <w:tcPr>
+            <w:tcW w:w="4713" w:type="dxa"/>
+          </w:tcPr>
+          <w:p/>
+        </w:tc>
+        <w:tc>
+          <w:tcPr>
+            <w:tcW w:w="2147" w:type="dxa"/>
+          </w:tcPr>
+          <w:p>
+            <w:pPr>
+              <w:rPr>
+                <w:b/>
+              </w:rPr>
+            </w:pPr>
+          </w:p>
+        </w:tc>
+      </w:tr>
+      <w:tr>
+        <w:tc>
+          <w:tcPr>
+            <w:tcW w:w="2376" w:type="dxa"/>
+          </w:tcPr>
+          <w:p>
+            <w:proofErr w:type="spellStart"/>
+            <w:r>
+              <w:t>createNotebookLink</w:t>
+            </w:r>
+            <w:proofErr w:type="spellEnd"/>
+          </w:p>
+          <w:p>
+            <w:r>
+              <w:t>a</w:t>
+            </w:r>
+            <w:r>
+              <w:t>t</w:t>
+            </w:r>
+          </w:p>
+        </w:tc>
+        <w:tc>
+          <w:tcPr>
+            <w:tcW w:w="4713" w:type="dxa"/>
+          </w:tcPr>
+          <w:p/>
+        </w:tc>
+        <w:tc>
+          <w:tcPr>
+            <w:tcW w:w="2147" w:type="dxa"/>
+          </w:tcPr>
+          <w:p>
+            <w:pPr>
+              <w:rPr>
+                <w:b/>
+              </w:rPr>
+            </w:pPr>
+            <w:proofErr w:type="spellStart"/>
+            <w:r>
+              <w:t>onEnter</w:t>
+            </w:r>
+            <w:proofErr w:type="spellEnd"/>
             <w:r>
               <w:t>/</w:t>
             </w:r>
-            <w:proofErr w:type="spellStart"/>
-            <w:r>
-              <w:t>onEnter</w:t>
-            </w:r>
-            <w:proofErr w:type="spellEnd"/>
-            <w:r>
-              <w:t>/</w:t>
-            </w:r>
             <w:r>
               <w:br/>
             </w:r>
@@ -575,119 +741,44 @@
             <w:tcW w:w="2376" w:type="dxa"/>
           </w:tcPr>
           <w:p>
-            <w:proofErr w:type="spellStart"/>
-            <w:r>
-              <w:t>Startingpoint</w:t>
-            </w:r>
-            <w:proofErr w:type="spellEnd"/>
-            <w:r>
-              <w:t xml:space="preserve"> for Module</w:t>
-            </w:r>
-          </w:p>
-        </w:tc>
-        <w:tc>
-          <w:tcPr>
-            <w:tcW w:w="4713" w:type="dxa"/>
-          </w:tcPr>
-          <w:p/>
-        </w:tc>
-        <w:tc>
-          <w:tcPr>
-            <w:tcW w:w="2147" w:type="dxa"/>
-          </w:tcPr>
-          <w:p>
-            <w:pPr>
-              <w:rPr>
-                <w:b/>
-              </w:rPr>
-            </w:pPr>
-            <w:r>
-              <w:t>True/</w:t>
-            </w:r>
-            <w:r>
-              <w:rPr>
-                <w:b/>
-              </w:rPr>
-              <w:t>False</w:t>
-            </w:r>
-          </w:p>
-        </w:tc>
-      </w:tr>
-      <w:tr>
-        <w:tc>
-          <w:tcPr>
-            <w:tcW w:w="2376" w:type="dxa"/>
-          </w:tcPr>
-          <w:p>
-            <w:proofErr w:type="spellStart"/>
-            <w:r>
-              <w:t>startsStoryline</w:t>
-            </w:r>
-            <w:proofErr w:type="spellEnd"/>
-          </w:p>
-        </w:tc>
-        <w:tc>
-          <w:tcPr>
-            <w:tcW w:w="4713" w:type="dxa"/>
-          </w:tcPr>
-          <w:p/>
-        </w:tc>
-        <w:tc>
-          <w:tcPr>
-            <w:tcW w:w="2147" w:type="dxa"/>
-          </w:tcPr>
-          <w:p>
-            <w:r>
-              <w:t>Storyline id</w:t>
-            </w:r>
-          </w:p>
-        </w:tc>
-      </w:tr>
-      <w:tr>
-        <w:tc>
-          <w:tcPr>
-            <w:tcW w:w="2376" w:type="dxa"/>
-          </w:tcPr>
-          <w:p>
-            <w:proofErr w:type="spellStart"/>
-            <w:r>
-              <w:t>isEndOfStory</w:t>
-            </w:r>
-            <w:proofErr w:type="spellEnd"/>
-            <w:r>
-              <w:t xml:space="preserve"> </w:t>
-            </w:r>
-          </w:p>
-        </w:tc>
-        <w:tc>
-          <w:tcPr>
-            <w:tcW w:w="4713" w:type="dxa"/>
-          </w:tcPr>
-          <w:p/>
-        </w:tc>
-        <w:tc>
-          <w:tcPr>
-            <w:tcW w:w="2147" w:type="dxa"/>
-          </w:tcPr>
-          <w:p>
-            <w:r>
-              <w:t>True/</w:t>
-            </w:r>
-            <w:r>
-              <w:rPr>
-                <w:b/>
-              </w:rPr>
-              <w:t>False</w:t>
+            <w:r>
+              <w:t>Resource</w:t>
+            </w:r>
+          </w:p>
+        </w:tc>
+        <w:tc>
+          <w:tcPr>
+            <w:tcW w:w="4713" w:type="dxa"/>
+          </w:tcPr>
+          <w:p/>
+        </w:tc>
+        <w:tc>
+          <w:tcPr>
+            <w:tcW w:w="2147" w:type="dxa"/>
+          </w:tcPr>
+          <w:p>
+            <w:r>
+              <w:t>image name</w:t>
+            </w:r>
+            <w:r>
+              <w:t xml:space="preserve"> / </w:t>
+            </w:r>
+            <w:proofErr w:type="spellStart"/>
+            <w:r>
+              <w:t>pdf</w:t>
+            </w:r>
+            <w:proofErr w:type="spellEnd"/>
+            <w:r>
+              <w:t xml:space="preserve"> name</w:t>
             </w:r>
           </w:p>
         </w:tc>
       </w:tr>
     </w:tbl>
-    <w:p/>
     <w:p/>
     <w:p>
       <w:pPr>
-        <w:pStyle w:val="Heading3"/>
+        <w:pStyle w:val="berschrift3"/>
       </w:pPr>
       <w:r>
         <w:t>Information about the Components</w:t>
@@ -705,7 +796,7 @@
     </w:p>
     <w:tbl>
       <w:tblPr>
-        <w:tblStyle w:val="TableGrid"/>
+        <w:tblStyle w:val="Tabellenraster"/>
         <w:tblW w:w="0" w:type="auto"/>
         <w:tblLayout w:type="fixed"/>
         <w:tblLook w:val="04A0" w:firstRow="1" w:lastRow="0" w:firstColumn="1" w:lastColumn="0" w:noHBand="0" w:noVBand="1"/>
@@ -1009,37 +1100,37 @@
           <w:p>
             <w:proofErr w:type="spellStart"/>
             <w:r>
+              <w:t>textToCompare</w:t>
+            </w:r>
+            <w:proofErr w:type="spellEnd"/>
+          </w:p>
+        </w:tc>
+        <w:tc>
+          <w:tcPr>
+            <w:tcW w:w="4713" w:type="dxa"/>
+          </w:tcPr>
+          <w:p/>
+        </w:tc>
+        <w:tc>
+          <w:tcPr>
+            <w:tcW w:w="2147" w:type="dxa"/>
+          </w:tcPr>
+          <w:p>
+            <w:r>
+              <w:t>Text</w:t>
+            </w:r>
+          </w:p>
+        </w:tc>
+      </w:tr>
+      <w:tr>
+        <w:tc>
+          <w:tcPr>
+            <w:tcW w:w="2376" w:type="dxa"/>
+          </w:tcPr>
+          <w:p>
+            <w:proofErr w:type="spellStart"/>
+            <w:r>
               <w:lastRenderedPageBreak/>
-              <w:t>textToCompare</w:t>
-            </w:r>
-            <w:proofErr w:type="spellEnd"/>
-          </w:p>
-        </w:tc>
-        <w:tc>
-          <w:tcPr>
-            <w:tcW w:w="4713" w:type="dxa"/>
-          </w:tcPr>
-          <w:p/>
-        </w:tc>
-        <w:tc>
-          <w:tcPr>
-            <w:tcW w:w="2147" w:type="dxa"/>
-          </w:tcPr>
-          <w:p>
-            <w:r>
-              <w:t>Text</w:t>
-            </w:r>
-          </w:p>
-        </w:tc>
-      </w:tr>
-      <w:tr>
-        <w:tc>
-          <w:tcPr>
-            <w:tcW w:w="2376" w:type="dxa"/>
-          </w:tcPr>
-          <w:p>
-            <w:proofErr w:type="spellStart"/>
-            <w:r>
               <w:t>textSolutionMode</w:t>
             </w:r>
             <w:proofErr w:type="spellEnd"/>
@@ -1084,6 +1175,7 @@
         </w:tc>
       </w:tr>
     </w:tbl>
+    <w:p/>
     <w:p/>
     <w:p>
       <w:proofErr w:type="spellStart"/>
@@ -1094,7 +1186,7 @@
     </w:p>
     <w:tbl>
       <w:tblPr>
-        <w:tblStyle w:val="TableGrid"/>
+        <w:tblStyle w:val="Tabellenraster"/>
         <w:tblW w:w="0" w:type="auto"/>
         <w:tblLayout w:type="fixed"/>
         <w:tblLook w:val="04A0" w:firstRow="1" w:lastRow="0" w:firstColumn="1" w:lastColumn="0" w:noHBand="0" w:noVBand="1"/>
@@ -1168,6 +1260,36 @@
           <w:p>
             <w:proofErr w:type="spellStart"/>
             <w:r>
+              <w:t>numberOfColumns</w:t>
+            </w:r>
+            <w:proofErr w:type="spellEnd"/>
+          </w:p>
+        </w:tc>
+        <w:tc>
+          <w:tcPr>
+            <w:tcW w:w="4713" w:type="dxa"/>
+          </w:tcPr>
+          <w:p/>
+        </w:tc>
+        <w:tc>
+          <w:tcPr>
+            <w:tcW w:w="2147" w:type="dxa"/>
+          </w:tcPr>
+          <w:p>
+            <w:r>
+              <w:t>Number</w:t>
+            </w:r>
+          </w:p>
+        </w:tc>
+      </w:tr>
+      <w:tr>
+        <w:tc>
+          <w:tcPr>
+            <w:tcW w:w="2376" w:type="dxa"/>
+          </w:tcPr>
+          <w:p>
+            <w:proofErr w:type="spellStart"/>
+            <w:r>
               <w:t>placeholderText</w:t>
             </w:r>
             <w:proofErr w:type="spellEnd"/>
@@ -1197,29 +1319,23 @@
           </w:tcPr>
           <w:p>
             <w:r>
-              <w:t>Option 1</w:t>
-            </w:r>
-            <w:r>
-              <w:t xml:space="preserve"> (multiple)</w:t>
-            </w:r>
-          </w:p>
-        </w:tc>
-        <w:tc>
-          <w:tcPr>
-            <w:tcW w:w="4713" w:type="dxa"/>
-          </w:tcPr>
-          <w:p/>
-        </w:tc>
-        <w:tc>
-          <w:tcPr>
-            <w:tcW w:w="2147" w:type="dxa"/>
-          </w:tcPr>
-          <w:p>
-            <w:r>
-              <w:t>Text</w:t>
-            </w:r>
-            <w:r>
-              <w:t xml:space="preserve"> + correct/wrong</w:t>
+              <w:t>Option 1 (multiple)</w:t>
+            </w:r>
+          </w:p>
+        </w:tc>
+        <w:tc>
+          <w:tcPr>
+            <w:tcW w:w="4713" w:type="dxa"/>
+          </w:tcPr>
+          <w:p/>
+        </w:tc>
+        <w:tc>
+          <w:tcPr>
+            <w:tcW w:w="2147" w:type="dxa"/>
+          </w:tcPr>
+          <w:p>
+            <w:r>
+              <w:t>Text + correct/wrong</w:t>
             </w:r>
           </w:p>
         </w:tc>
@@ -1295,7 +1411,7 @@
     </w:p>
     <w:tbl>
       <w:tblPr>
-        <w:tblStyle w:val="TableGrid"/>
+        <w:tblStyle w:val="Tabellenraster"/>
         <w:tblW w:w="0" w:type="auto"/>
         <w:tblLayout w:type="fixed"/>
         <w:tblLook w:val="04A0" w:firstRow="1" w:lastRow="0" w:firstColumn="1" w:lastColumn="0" w:noHBand="0" w:noVBand="1"/>
@@ -1369,6 +1485,36 @@
           <w:p>
             <w:proofErr w:type="spellStart"/>
             <w:r>
+              <w:t>numberOfColumns</w:t>
+            </w:r>
+            <w:proofErr w:type="spellEnd"/>
+          </w:p>
+        </w:tc>
+        <w:tc>
+          <w:tcPr>
+            <w:tcW w:w="4713" w:type="dxa"/>
+          </w:tcPr>
+          <w:p/>
+        </w:tc>
+        <w:tc>
+          <w:tcPr>
+            <w:tcW w:w="2147" w:type="dxa"/>
+          </w:tcPr>
+          <w:p>
+            <w:r>
+              <w:t>Number</w:t>
+            </w:r>
+          </w:p>
+        </w:tc>
+      </w:tr>
+      <w:tr>
+        <w:tc>
+          <w:tcPr>
+            <w:tcW w:w="2376" w:type="dxa"/>
+          </w:tcPr>
+          <w:p>
+            <w:proofErr w:type="spellStart"/>
+            <w:r>
               <w:t>placeholderText</w:t>
             </w:r>
             <w:proofErr w:type="spellEnd"/>
@@ -1401,10 +1547,7 @@
           </w:tcPr>
           <w:p>
             <w:r>
-              <w:t>Option 1</w:t>
-            </w:r>
-            <w:r>
-              <w:t xml:space="preserve"> (multiple)</w:t>
+              <w:t>Option 1 (multiple)</w:t>
             </w:r>
           </w:p>
         </w:tc>
@@ -1464,7 +1607,7 @@
     </w:p>
     <w:tbl>
       <w:tblPr>
-        <w:tblStyle w:val="TableGrid"/>
+        <w:tblStyle w:val="Tabellenraster"/>
         <w:tblW w:w="0" w:type="auto"/>
         <w:tblLayout w:type="fixed"/>
         <w:tblLook w:val="04A0" w:firstRow="1" w:lastRow="0" w:firstColumn="1" w:lastColumn="0" w:noHBand="0" w:noVBand="1"/>
@@ -1538,6 +1681,36 @@
           <w:p>
             <w:proofErr w:type="spellStart"/>
             <w:r>
+              <w:t>numberOfColumns</w:t>
+            </w:r>
+            <w:proofErr w:type="spellEnd"/>
+          </w:p>
+        </w:tc>
+        <w:tc>
+          <w:tcPr>
+            <w:tcW w:w="4713" w:type="dxa"/>
+          </w:tcPr>
+          <w:p/>
+        </w:tc>
+        <w:tc>
+          <w:tcPr>
+            <w:tcW w:w="2147" w:type="dxa"/>
+          </w:tcPr>
+          <w:p>
+            <w:r>
+              <w:t>Number</w:t>
+            </w:r>
+          </w:p>
+        </w:tc>
+      </w:tr>
+      <w:tr>
+        <w:tc>
+          <w:tcPr>
+            <w:tcW w:w="2376" w:type="dxa"/>
+          </w:tcPr>
+          <w:p>
+            <w:proofErr w:type="spellStart"/>
+            <w:r>
               <w:t>placeholderText</w:t>
             </w:r>
             <w:proofErr w:type="spellEnd"/>
@@ -1597,10 +1770,7 @@
           </w:tcPr>
           <w:p>
             <w:r>
-              <w:t>Solution 1</w:t>
-            </w:r>
-            <w:r>
-              <w:t xml:space="preserve"> (multiple)</w:t>
+              <w:t>Solution 1 (multiple)</w:t>
             </w:r>
           </w:p>
         </w:tc>
@@ -1632,7 +1802,7 @@
     </w:p>
     <w:tbl>
       <w:tblPr>
-        <w:tblStyle w:val="TableGrid"/>
+        <w:tblStyle w:val="Tabellenraster"/>
         <w:tblW w:w="0" w:type="auto"/>
         <w:tblLayout w:type="fixed"/>
         <w:tblLook w:val="04A0" w:firstRow="1" w:lastRow="0" w:firstColumn="1" w:lastColumn="0" w:noHBand="0" w:noVBand="1"/>
@@ -1706,6 +1876,36 @@
           <w:p>
             <w:proofErr w:type="spellStart"/>
             <w:r>
+              <w:t>numberOfColumns</w:t>
+            </w:r>
+            <w:proofErr w:type="spellEnd"/>
+          </w:p>
+        </w:tc>
+        <w:tc>
+          <w:tcPr>
+            <w:tcW w:w="4713" w:type="dxa"/>
+          </w:tcPr>
+          <w:p/>
+        </w:tc>
+        <w:tc>
+          <w:tcPr>
+            <w:tcW w:w="2147" w:type="dxa"/>
+          </w:tcPr>
+          <w:p>
+            <w:r>
+              <w:t>Number</w:t>
+            </w:r>
+          </w:p>
+        </w:tc>
+      </w:tr>
+      <w:tr>
+        <w:tc>
+          <w:tcPr>
+            <w:tcW w:w="2376" w:type="dxa"/>
+          </w:tcPr>
+          <w:p>
+            <w:proofErr w:type="spellStart"/>
+            <w:r>
               <w:t>isMandatory</w:t>
             </w:r>
             <w:proofErr w:type="spellEnd"/>
@@ -1753,19 +1953,7 @@
           </w:tcPr>
           <w:p>
             <w:r>
-              <w:t>PDF</w:t>
-            </w:r>
-            <w:r>
-              <w:t>/</w:t>
-            </w:r>
-            <w:r>
-              <w:t>DOCX</w:t>
-            </w:r>
-            <w:r>
-              <w:t>/</w:t>
-            </w:r>
-            <w:r>
-              <w:t>IMAGE</w:t>
+              <w:t>PDF/DOCX/IMAGE</w:t>
             </w:r>
           </w:p>
         </w:tc>
@@ -1803,15 +1991,21 @@
     </w:tbl>
     <w:p/>
     <w:p>
+      <w:r>
+        <w:br w:type="page"/>
+      </w:r>
+    </w:p>
+    <w:p>
       <w:proofErr w:type="spellStart"/>
       <w:r>
+        <w:lastRenderedPageBreak/>
         <w:t>DialogExercise</w:t>
       </w:r>
       <w:proofErr w:type="spellEnd"/>
     </w:p>
     <w:tbl>
       <w:tblPr>
-        <w:tblStyle w:val="TableGrid"/>
+        <w:tblStyle w:val="Tabellenraster"/>
         <w:tblW w:w="0" w:type="auto"/>
         <w:tblLayout w:type="fixed"/>
         <w:tblLook w:val="04A0" w:firstRow="1" w:lastRow="0" w:firstColumn="1" w:lastColumn="0" w:noHBand="0" w:noVBand="1"/>
@@ -1885,6 +2079,36 @@
           <w:p>
             <w:proofErr w:type="spellStart"/>
             <w:r>
+              <w:t>numberOfColumns</w:t>
+            </w:r>
+            <w:proofErr w:type="spellEnd"/>
+          </w:p>
+        </w:tc>
+        <w:tc>
+          <w:tcPr>
+            <w:tcW w:w="4713" w:type="dxa"/>
+          </w:tcPr>
+          <w:p/>
+        </w:tc>
+        <w:tc>
+          <w:tcPr>
+            <w:tcW w:w="2147" w:type="dxa"/>
+          </w:tcPr>
+          <w:p>
+            <w:r>
+              <w:t>Number</w:t>
+            </w:r>
+          </w:p>
+        </w:tc>
+      </w:tr>
+      <w:tr>
+        <w:tc>
+          <w:tcPr>
+            <w:tcW w:w="2376" w:type="dxa"/>
+          </w:tcPr>
+          <w:p>
+            <w:proofErr w:type="spellStart"/>
+            <w:r>
               <w:t>buttonText</w:t>
             </w:r>
             <w:proofErr w:type="spellEnd"/>
@@ -2254,7 +2478,6 @@
           </w:tcPr>
           <w:p>
             <w:r>
-              <w:lastRenderedPageBreak/>
               <w:t>A</w:t>
             </w:r>
             <w:r>
@@ -2305,28 +2528,120 @@
           <w:p>
             <w:proofErr w:type="spellStart"/>
             <w:r>
-              <w:t>createsNotebook</w:t>
-            </w:r>
-            <w:proofErr w:type="spellEnd"/>
-            <w:r>
-              <w:br/>
-              <w:t>Entry</w:t>
-            </w:r>
-          </w:p>
-        </w:tc>
-        <w:tc>
-          <w:tcPr>
-            <w:tcW w:w="4713" w:type="dxa"/>
-          </w:tcPr>
-          <w:p/>
-        </w:tc>
-        <w:tc>
-          <w:tcPr>
-            <w:tcW w:w="2147" w:type="dxa"/>
-          </w:tcPr>
-          <w:p>
-            <w:r>
-              <w:t>True/False</w:t>
+              <w:rPr>
+                <w:b/>
+              </w:rPr>
+              <w:t>NotebookEntry</w:t>
+            </w:r>
+            <w:proofErr w:type="spellEnd"/>
+          </w:p>
+        </w:tc>
+        <w:tc>
+          <w:tcPr>
+            <w:tcW w:w="4713" w:type="dxa"/>
+          </w:tcPr>
+          <w:p/>
+        </w:tc>
+        <w:tc>
+          <w:tcPr>
+            <w:tcW w:w="2147" w:type="dxa"/>
+          </w:tcPr>
+          <w:p/>
+        </w:tc>
+      </w:tr>
+      <w:tr>
+        <w:tc>
+          <w:tcPr>
+            <w:tcW w:w="2376" w:type="dxa"/>
+          </w:tcPr>
+          <w:p>
+            <w:pPr>
+              <w:rPr>
+                <w:b/>
+              </w:rPr>
+            </w:pPr>
+            <w:r>
+              <w:t>Title</w:t>
+            </w:r>
+          </w:p>
+        </w:tc>
+        <w:tc>
+          <w:tcPr>
+            <w:tcW w:w="4713" w:type="dxa"/>
+          </w:tcPr>
+          <w:p/>
+        </w:tc>
+        <w:tc>
+          <w:tcPr>
+            <w:tcW w:w="2147" w:type="dxa"/>
+          </w:tcPr>
+          <w:p>
+            <w:r>
+              <w:t>Text</w:t>
+            </w:r>
+          </w:p>
+        </w:tc>
+      </w:tr>
+      <w:tr>
+        <w:tc>
+          <w:tcPr>
+            <w:tcW w:w="2376" w:type="dxa"/>
+          </w:tcPr>
+          <w:p>
+            <w:r>
+              <w:t>Text</w:t>
+            </w:r>
+          </w:p>
+        </w:tc>
+        <w:tc>
+          <w:tcPr>
+            <w:tcW w:w="4713" w:type="dxa"/>
+          </w:tcPr>
+          <w:p/>
+        </w:tc>
+        <w:tc>
+          <w:tcPr>
+            <w:tcW w:w="2147" w:type="dxa"/>
+          </w:tcPr>
+          <w:p>
+            <w:r>
+              <w:t>Rich-Text</w:t>
+            </w:r>
+          </w:p>
+        </w:tc>
+      </w:tr>
+      <w:tr>
+        <w:tc>
+          <w:tcPr>
+            <w:tcW w:w="2376" w:type="dxa"/>
+          </w:tcPr>
+          <w:p>
+            <w:r>
+              <w:t>Resource</w:t>
+            </w:r>
+          </w:p>
+        </w:tc>
+        <w:tc>
+          <w:tcPr>
+            <w:tcW w:w="4713" w:type="dxa"/>
+          </w:tcPr>
+          <w:p/>
+        </w:tc>
+        <w:tc>
+          <w:tcPr>
+            <w:tcW w:w="2147" w:type="dxa"/>
+          </w:tcPr>
+          <w:p>
+            <w:r>
+              <w:t xml:space="preserve">image name / </w:t>
+            </w:r>
+            <w:proofErr w:type="spellStart"/>
+            <w:r>
+              <w:t>pdf</w:t>
+            </w:r>
+            <w:proofErr w:type="spellEnd"/>
+            <w:r>
+              <w:t xml:space="preserve"> name</w:t>
             </w:r>
           </w:p>
         </w:tc>
@@ -2342,7 +2657,7 @@
     </w:p>
     <w:tbl>
       <w:tblPr>
-        <w:tblStyle w:val="TableGrid"/>
+        <w:tblStyle w:val="Tabellenraster"/>
         <w:tblW w:w="0" w:type="auto"/>
         <w:tblLayout w:type="fixed"/>
         <w:tblLook w:val="04A0" w:firstRow="1" w:lastRow="0" w:firstColumn="1" w:lastColumn="0" w:noHBand="0" w:noVBand="1"/>
@@ -2475,27 +2790,115 @@
           <w:p>
             <w:proofErr w:type="spellStart"/>
             <w:r>
-              <w:t>C</w:t>
-            </w:r>
-            <w:r>
-              <w:t>reateNotebookEntry</w:t>
-            </w:r>
-            <w:proofErr w:type="spellEnd"/>
-          </w:p>
-        </w:tc>
-        <w:tc>
-          <w:tcPr>
-            <w:tcW w:w="4713" w:type="dxa"/>
-          </w:tcPr>
-          <w:p/>
-        </w:tc>
-        <w:tc>
-          <w:tcPr>
-            <w:tcW w:w="2147" w:type="dxa"/>
-          </w:tcPr>
-          <w:p>
-            <w:r>
-              <w:t>True/False</w:t>
+              <w:rPr>
+                <w:b/>
+              </w:rPr>
+              <w:t>NotebookEntry</w:t>
+            </w:r>
+            <w:proofErr w:type="spellEnd"/>
+          </w:p>
+        </w:tc>
+        <w:tc>
+          <w:tcPr>
+            <w:tcW w:w="4713" w:type="dxa"/>
+          </w:tcPr>
+          <w:p/>
+        </w:tc>
+        <w:tc>
+          <w:tcPr>
+            <w:tcW w:w="2147" w:type="dxa"/>
+          </w:tcPr>
+          <w:p/>
+        </w:tc>
+      </w:tr>
+      <w:tr>
+        <w:tc>
+          <w:tcPr>
+            <w:tcW w:w="2376" w:type="dxa"/>
+          </w:tcPr>
+          <w:p>
+            <w:r>
+              <w:t>Title</w:t>
+            </w:r>
+          </w:p>
+        </w:tc>
+        <w:tc>
+          <w:tcPr>
+            <w:tcW w:w="4713" w:type="dxa"/>
+          </w:tcPr>
+          <w:p/>
+        </w:tc>
+        <w:tc>
+          <w:tcPr>
+            <w:tcW w:w="2147" w:type="dxa"/>
+          </w:tcPr>
+          <w:p>
+            <w:r>
+              <w:t>Text</w:t>
+            </w:r>
+          </w:p>
+        </w:tc>
+      </w:tr>
+      <w:tr>
+        <w:tc>
+          <w:tcPr>
+            <w:tcW w:w="2376" w:type="dxa"/>
+          </w:tcPr>
+          <w:p>
+            <w:r>
+              <w:t>Text</w:t>
+            </w:r>
+          </w:p>
+        </w:tc>
+        <w:tc>
+          <w:tcPr>
+            <w:tcW w:w="4713" w:type="dxa"/>
+          </w:tcPr>
+          <w:p/>
+        </w:tc>
+        <w:tc>
+          <w:tcPr>
+            <w:tcW w:w="2147" w:type="dxa"/>
+          </w:tcPr>
+          <w:p>
+            <w:r>
+              <w:t>Rich-Text</w:t>
+            </w:r>
+          </w:p>
+        </w:tc>
+      </w:tr>
+      <w:tr>
+        <w:tc>
+          <w:tcPr>
+            <w:tcW w:w="2376" w:type="dxa"/>
+          </w:tcPr>
+          <w:p>
+            <w:r>
+              <w:t>Resource</w:t>
+            </w:r>
+          </w:p>
+        </w:tc>
+        <w:tc>
+          <w:tcPr>
+            <w:tcW w:w="4713" w:type="dxa"/>
+          </w:tcPr>
+          <w:p/>
+        </w:tc>
+        <w:tc>
+          <w:tcPr>
+            <w:tcW w:w="2147" w:type="dxa"/>
+          </w:tcPr>
+          <w:p>
+            <w:r>
+              <w:t xml:space="preserve">image name / </w:t>
+            </w:r>
+            <w:proofErr w:type="spellStart"/>
+            <w:r>
+              <w:t>pdf</w:t>
+            </w:r>
+            <w:proofErr w:type="spellEnd"/>
+            <w:r>
+              <w:t xml:space="preserve"> name</w:t>
             </w:r>
           </w:p>
         </w:tc>
@@ -2511,7 +2914,7 @@
     </w:p>
     <w:tbl>
       <w:tblPr>
-        <w:tblStyle w:val="TableGrid"/>
+        <w:tblStyle w:val="Tabellenraster"/>
         <w:tblW w:w="0" w:type="auto"/>
         <w:tblLayout w:type="fixed"/>
         <w:tblLook w:val="04A0" w:firstRow="1" w:lastRow="0" w:firstColumn="1" w:lastColumn="0" w:noHBand="0" w:noVBand="1"/>
@@ -2644,27 +3047,120 @@
           <w:p>
             <w:proofErr w:type="spellStart"/>
             <w:r>
-              <w:t>C</w:t>
-            </w:r>
-            <w:r>
-              <w:t>reateNotebookEntry</w:t>
-            </w:r>
-            <w:proofErr w:type="spellEnd"/>
-          </w:p>
-        </w:tc>
-        <w:tc>
-          <w:tcPr>
-            <w:tcW w:w="4713" w:type="dxa"/>
-          </w:tcPr>
-          <w:p/>
-        </w:tc>
-        <w:tc>
-          <w:tcPr>
-            <w:tcW w:w="2147" w:type="dxa"/>
-          </w:tcPr>
-          <w:p>
-            <w:r>
-              <w:t>True/False</w:t>
+              <w:rPr>
+                <w:b/>
+              </w:rPr>
+              <w:t>NotebookEntry</w:t>
+            </w:r>
+            <w:proofErr w:type="spellEnd"/>
+          </w:p>
+        </w:tc>
+        <w:tc>
+          <w:tcPr>
+            <w:tcW w:w="4713" w:type="dxa"/>
+          </w:tcPr>
+          <w:p/>
+        </w:tc>
+        <w:tc>
+          <w:tcPr>
+            <w:tcW w:w="2147" w:type="dxa"/>
+          </w:tcPr>
+          <w:p/>
+        </w:tc>
+      </w:tr>
+      <w:tr>
+        <w:tc>
+          <w:tcPr>
+            <w:tcW w:w="2376" w:type="dxa"/>
+          </w:tcPr>
+          <w:p>
+            <w:pPr>
+              <w:rPr>
+                <w:b/>
+              </w:rPr>
+            </w:pPr>
+            <w:r>
+              <w:t>Title</w:t>
+            </w:r>
+          </w:p>
+        </w:tc>
+        <w:tc>
+          <w:tcPr>
+            <w:tcW w:w="4713" w:type="dxa"/>
+          </w:tcPr>
+          <w:p/>
+        </w:tc>
+        <w:tc>
+          <w:tcPr>
+            <w:tcW w:w="2147" w:type="dxa"/>
+          </w:tcPr>
+          <w:p>
+            <w:r>
+              <w:t>Text</w:t>
+            </w:r>
+          </w:p>
+        </w:tc>
+      </w:tr>
+      <w:tr>
+        <w:tc>
+          <w:tcPr>
+            <w:tcW w:w="2376" w:type="dxa"/>
+          </w:tcPr>
+          <w:p>
+            <w:r>
+              <w:t>Text</w:t>
+            </w:r>
+          </w:p>
+        </w:tc>
+        <w:tc>
+          <w:tcPr>
+            <w:tcW w:w="4713" w:type="dxa"/>
+          </w:tcPr>
+          <w:p/>
+        </w:tc>
+        <w:tc>
+          <w:tcPr>
+            <w:tcW w:w="2147" w:type="dxa"/>
+          </w:tcPr>
+          <w:p>
+            <w:r>
+              <w:t>Rich-Text</w:t>
+            </w:r>
+          </w:p>
+        </w:tc>
+      </w:tr>
+      <w:tr>
+        <w:tc>
+          <w:tcPr>
+            <w:tcW w:w="2376" w:type="dxa"/>
+          </w:tcPr>
+          <w:p>
+            <w:r>
+              <w:t>Resource</w:t>
+            </w:r>
+          </w:p>
+        </w:tc>
+        <w:tc>
+          <w:tcPr>
+            <w:tcW w:w="4713" w:type="dxa"/>
+          </w:tcPr>
+          <w:p/>
+        </w:tc>
+        <w:tc>
+          <w:tcPr>
+            <w:tcW w:w="2147" w:type="dxa"/>
+          </w:tcPr>
+          <w:p>
+            <w:r>
+              <w:t xml:space="preserve">image name / </w:t>
+            </w:r>
+            <w:proofErr w:type="spellStart"/>
+            <w:r>
+              <w:t>pdf</w:t>
+            </w:r>
+            <w:proofErr w:type="spellEnd"/>
+            <w:r>
+              <w:t xml:space="preserve"> name</w:t>
             </w:r>
           </w:p>
         </w:tc>
@@ -2672,15 +3168,21 @@
     </w:tbl>
     <w:p/>
     <w:p>
+      <w:r>
+        <w:br w:type="page"/>
+      </w:r>
+    </w:p>
+    <w:p>
       <w:proofErr w:type="spellStart"/>
       <w:r>
+        <w:lastRenderedPageBreak/>
         <w:t>TextComponent</w:t>
       </w:r>
       <w:proofErr w:type="spellEnd"/>
     </w:p>
     <w:tbl>
       <w:tblPr>
-        <w:tblStyle w:val="TableGrid"/>
+        <w:tblStyle w:val="Tabellenraster"/>
         <w:tblW w:w="0" w:type="auto"/>
         <w:tblLayout w:type="fixed"/>
         <w:tblLook w:val="04A0" w:firstRow="1" w:lastRow="0" w:firstColumn="1" w:lastColumn="0" w:noHBand="0" w:noVBand="1"/>
@@ -2752,12 +3254,40 @@
             <w:tcW w:w="2376" w:type="dxa"/>
           </w:tcPr>
           <w:p>
-            <w:bookmarkStart w:id="0" w:name="_GoBack"/>
+            <w:proofErr w:type="spellStart"/>
+            <w:r>
+              <w:t>numberOfColumns</w:t>
+            </w:r>
+            <w:proofErr w:type="spellEnd"/>
+          </w:p>
+        </w:tc>
+        <w:tc>
+          <w:tcPr>
+            <w:tcW w:w="4713" w:type="dxa"/>
+          </w:tcPr>
+          <w:p/>
+        </w:tc>
+        <w:tc>
+          <w:tcPr>
+            <w:tcW w:w="2147" w:type="dxa"/>
+          </w:tcPr>
+          <w:p>
+            <w:r>
+              <w:t>Number</w:t>
+            </w:r>
+          </w:p>
+        </w:tc>
+      </w:tr>
+      <w:tr>
+        <w:tc>
+          <w:tcPr>
+            <w:tcW w:w="2376" w:type="dxa"/>
+          </w:tcPr>
+          <w:p>
             <w:proofErr w:type="spellStart"/>
             <w:r>
               <w:t>markdownContent</w:t>
             </w:r>
-            <w:bookmarkEnd w:id="0"/>
             <w:proofErr w:type="spellEnd"/>
           </w:p>
         </w:tc>
@@ -2774,36 +3304,6 @@
           <w:p>
             <w:r>
               <w:t>Rich Text with Tooltip</w:t>
-            </w:r>
-          </w:p>
-        </w:tc>
-      </w:tr>
-      <w:tr>
-        <w:tc>
-          <w:tcPr>
-            <w:tcW w:w="2376" w:type="dxa"/>
-          </w:tcPr>
-          <w:p>
-            <w:proofErr w:type="spellStart"/>
-            <w:r>
-              <w:t>numberOfColumns</w:t>
-            </w:r>
-            <w:proofErr w:type="spellEnd"/>
-          </w:p>
-        </w:tc>
-        <w:tc>
-          <w:tcPr>
-            <w:tcW w:w="4713" w:type="dxa"/>
-          </w:tcPr>
-          <w:p/>
-        </w:tc>
-        <w:tc>
-          <w:tcPr>
-            <w:tcW w:w="2147" w:type="dxa"/>
-          </w:tcPr>
-          <w:p>
-            <w:r>
-              <w:t>Number</w:t>
             </w:r>
           </w:p>
         </w:tc>
@@ -2819,7 +3319,7 @@
     </w:p>
     <w:tbl>
       <w:tblPr>
-        <w:tblStyle w:val="TableGrid"/>
+        <w:tblStyle w:val="Tabellenraster"/>
         <w:tblW w:w="0" w:type="auto"/>
         <w:tblLayout w:type="fixed"/>
         <w:tblLook w:val="04A0" w:firstRow="1" w:lastRow="0" w:firstColumn="1" w:lastColumn="0" w:noHBand="0" w:noVBand="1"/>
@@ -2893,6 +3393,36 @@
           <w:p>
             <w:proofErr w:type="spellStart"/>
             <w:r>
+              <w:t>numberOfColumns</w:t>
+            </w:r>
+            <w:proofErr w:type="spellEnd"/>
+          </w:p>
+        </w:tc>
+        <w:tc>
+          <w:tcPr>
+            <w:tcW w:w="4713" w:type="dxa"/>
+          </w:tcPr>
+          <w:p/>
+        </w:tc>
+        <w:tc>
+          <w:tcPr>
+            <w:tcW w:w="2147" w:type="dxa"/>
+          </w:tcPr>
+          <w:p>
+            <w:r>
+              <w:t>Number</w:t>
+            </w:r>
+          </w:p>
+        </w:tc>
+      </w:tr>
+      <w:tr>
+        <w:tc>
+          <w:tcPr>
+            <w:tcW w:w="2376" w:type="dxa"/>
+          </w:tcPr>
+          <w:p>
+            <w:proofErr w:type="spellStart"/>
+            <w:r>
               <w:t>forceDownload</w:t>
             </w:r>
             <w:proofErr w:type="spellEnd"/>
@@ -2938,10 +3468,7 @@
           </w:tcPr>
           <w:p>
             <w:r>
-              <w:t xml:space="preserve">URL or </w:t>
-            </w:r>
-            <w:r>
-              <w:t>PDF/DOCX/IMAGE</w:t>
+              <w:t>URL or PDF/DOCX/IMAGE</w:t>
             </w:r>
           </w:p>
         </w:tc>
@@ -2990,7 +3517,7 @@
     </w:p>
     <w:tbl>
       <w:tblPr>
-        <w:tblStyle w:val="TableGrid"/>
+        <w:tblStyle w:val="Tabellenraster"/>
         <w:tblW w:w="0" w:type="auto"/>
         <w:tblLayout w:type="fixed"/>
         <w:tblLook w:val="04A0" w:firstRow="1" w:lastRow="0" w:firstColumn="1" w:lastColumn="0" w:noHBand="0" w:noVBand="1"/>
@@ -3052,6 +3579,36 @@
                 <w:b/>
               </w:rPr>
               <w:t>Data type</w:t>
+            </w:r>
+          </w:p>
+        </w:tc>
+      </w:tr>
+      <w:tr>
+        <w:tc>
+          <w:tcPr>
+            <w:tcW w:w="2376" w:type="dxa"/>
+          </w:tcPr>
+          <w:p>
+            <w:proofErr w:type="spellStart"/>
+            <w:r>
+              <w:t>numberOfColumns</w:t>
+            </w:r>
+            <w:proofErr w:type="spellEnd"/>
+          </w:p>
+        </w:tc>
+        <w:tc>
+          <w:tcPr>
+            <w:tcW w:w="4713" w:type="dxa"/>
+          </w:tcPr>
+          <w:p/>
+        </w:tc>
+        <w:tc>
+          <w:tcPr>
+            <w:tcW w:w="2147" w:type="dxa"/>
+          </w:tcPr>
+          <w:p>
+            <w:r>
+              <w:t>Number</w:t>
             </w:r>
           </w:p>
         </w:tc>
@@ -3095,7 +3652,7 @@
     </w:p>
     <w:tbl>
       <w:tblPr>
-        <w:tblStyle w:val="TableGrid"/>
+        <w:tblStyle w:val="Tabellenraster"/>
         <w:tblW w:w="0" w:type="auto"/>
         <w:tblLayout w:type="fixed"/>
         <w:tblLook w:val="04A0" w:firstRow="1" w:lastRow="0" w:firstColumn="1" w:lastColumn="0" w:noHBand="0" w:noVBand="1"/>
@@ -3167,6 +3724,36 @@
             <w:tcW w:w="2376" w:type="dxa"/>
           </w:tcPr>
           <w:p>
+            <w:proofErr w:type="spellStart"/>
+            <w:r>
+              <w:t>numberOfColumns</w:t>
+            </w:r>
+            <w:proofErr w:type="spellEnd"/>
+          </w:p>
+        </w:tc>
+        <w:tc>
+          <w:tcPr>
+            <w:tcW w:w="4713" w:type="dxa"/>
+          </w:tcPr>
+          <w:p/>
+        </w:tc>
+        <w:tc>
+          <w:tcPr>
+            <w:tcW w:w="2147" w:type="dxa"/>
+          </w:tcPr>
+          <w:p>
+            <w:r>
+              <w:t>Number</w:t>
+            </w:r>
+          </w:p>
+        </w:tc>
+      </w:tr>
+      <w:tr>
+        <w:tc>
+          <w:tcPr>
+            <w:tcW w:w="2376" w:type="dxa"/>
+          </w:tcPr>
+          <w:p>
             <w:r>
               <w:t>Image</w:t>
             </w:r>
@@ -3257,7 +3844,7 @@
     </w:p>
     <w:p>
       <w:pPr>
-        <w:pStyle w:val="Heading3"/>
+        <w:pStyle w:val="berschrift3"/>
       </w:pPr>
       <w:r>
         <w:lastRenderedPageBreak/>
@@ -3284,7 +3871,7 @@
     </w:p>
     <w:tbl>
       <w:tblPr>
-        <w:tblStyle w:val="TableGrid"/>
+        <w:tblStyle w:val="Tabellenraster"/>
         <w:tblW w:w="0" w:type="auto"/>
         <w:tblLayout w:type="fixed"/>
         <w:tblLook w:val="04A0" w:firstRow="1" w:lastRow="0" w:firstColumn="1" w:lastColumn="0" w:noHBand="0" w:noVBand="1"/>
@@ -3386,8 +3973,10 @@
             <w:tcW w:w="2376" w:type="dxa"/>
           </w:tcPr>
           <w:p>
-            <w:r>
-              <w:t>From</w:t>
+            <w:bookmarkStart w:id="0" w:name="_GoBack"/>
+            <w:bookmarkEnd w:id="0"/>
+            <w:r>
+              <w:t>To</w:t>
             </w:r>
           </w:p>
         </w:tc>
@@ -3415,33 +4004,8 @@
           </w:tcPr>
           <w:p>
             <w:r>
-              <w:t>To</w:t>
-            </w:r>
-          </w:p>
-        </w:tc>
-        <w:tc>
-          <w:tcPr>
-            <w:tcW w:w="4713" w:type="dxa"/>
-          </w:tcPr>
-          <w:p/>
-        </w:tc>
-        <w:tc>
-          <w:tcPr>
-            <w:tcW w:w="2147" w:type="dxa"/>
-          </w:tcPr>
-          <w:p>
-            <w:r>
-              <w:t>Page</w:t>
-            </w:r>
-          </w:p>
-        </w:tc>
-      </w:tr>
-      <w:tr>
-        <w:tc>
-          <w:tcPr>
-            <w:tcW w:w="2376" w:type="dxa"/>
-          </w:tcPr>
-          <w:p>
+              <w:t xml:space="preserve">Add / Remove </w:t>
+            </w:r>
             <w:r>
               <w:t>Money</w:t>
             </w:r>
@@ -3459,17 +4023,20 @@
           </w:tcPr>
           <w:p>
             <w:r>
-              <w:t xml:space="preserve">Number </w:t>
-            </w:r>
-          </w:p>
-        </w:tc>
-      </w:tr>
-      <w:tr>
-        <w:tc>
-          <w:tcPr>
-            <w:tcW w:w="2376" w:type="dxa"/>
-          </w:tcPr>
-          <w:p>
+              <w:t>Number</w:t>
+            </w:r>
+          </w:p>
+        </w:tc>
+      </w:tr>
+      <w:tr>
+        <w:tc>
+          <w:tcPr>
+            <w:tcW w:w="2376" w:type="dxa"/>
+          </w:tcPr>
+          <w:p>
+            <w:r>
+              <w:t xml:space="preserve">Add / Remove </w:t>
+            </w:r>
             <w:r>
               <w:t>Time</w:t>
             </w:r>
@@ -3618,7 +4185,7 @@
 </file>
 
 <file path=word/styles.xml><?xml version="1.0" encoding="utf-8"?>
-<w:styles xmlns:mc="http://schemas.openxmlformats.org/markup-compatibility/2006" xmlns:r="http://schemas.openxmlformats.org/officeDocument/2006/relationships" xmlns:w="http://schemas.openxmlformats.org/wordprocessingml/2006/main" xmlns:w14="http://schemas.microsoft.com/office/word/2010/wordml" xmlns:w15="http://schemas.microsoft.com/office/word/2012/wordml" mc:Ignorable="w14 w15">
+<w:styles xmlns:mc="http://schemas.openxmlformats.org/markup-compatibility/2006" xmlns:r="http://schemas.openxmlformats.org/officeDocument/2006/relationships" xmlns:w="http://schemas.openxmlformats.org/wordprocessingml/2006/main" xmlns:w14="http://schemas.microsoft.com/office/word/2010/wordml" mc:Ignorable="w14">
   <w:docDefaults>
     <w:rPrDefault>
       <w:rPr>
@@ -3630,399 +4197,154 @@
     </w:rPrDefault>
     <w:pPrDefault/>
   </w:docDefaults>
-  <w:latentStyles w:defLockedState="0" w:defUIPriority="99" w:defSemiHidden="0" w:defUnhideWhenUsed="0" w:defQFormat="0" w:count="382">
-    <w:lsdException w:name="Normal" w:uiPriority="0" w:qFormat="1"/>
-    <w:lsdException w:name="heading 1" w:uiPriority="9" w:qFormat="1"/>
-    <w:lsdException w:name="heading 2" w:semiHidden="1" w:uiPriority="9" w:unhideWhenUsed="1" w:qFormat="1"/>
-    <w:lsdException w:name="heading 3" w:semiHidden="1" w:uiPriority="9" w:unhideWhenUsed="1" w:qFormat="1"/>
-    <w:lsdException w:name="heading 4" w:semiHidden="1" w:uiPriority="9" w:unhideWhenUsed="1" w:qFormat="1"/>
-    <w:lsdException w:name="heading 5" w:semiHidden="1" w:uiPriority="9" w:unhideWhenUsed="1" w:qFormat="1"/>
-    <w:lsdException w:name="heading 6" w:semiHidden="1" w:uiPriority="9" w:unhideWhenUsed="1" w:qFormat="1"/>
-    <w:lsdException w:name="heading 7" w:semiHidden="1" w:uiPriority="9" w:unhideWhenUsed="1" w:qFormat="1"/>
-    <w:lsdException w:name="heading 8" w:semiHidden="1" w:uiPriority="9" w:unhideWhenUsed="1" w:qFormat="1"/>
-    <w:lsdException w:name="heading 9" w:semiHidden="1" w:uiPriority="9" w:unhideWhenUsed="1" w:qFormat="1"/>
-    <w:lsdException w:name="index 1" w:semiHidden="1" w:unhideWhenUsed="1"/>
-    <w:lsdException w:name="index 2" w:semiHidden="1" w:unhideWhenUsed="1"/>
-    <w:lsdException w:name="index 3" w:semiHidden="1" w:unhideWhenUsed="1"/>
-    <w:lsdException w:name="index 4" w:semiHidden="1" w:unhideWhenUsed="1"/>
-    <w:lsdException w:name="index 5" w:semiHidden="1" w:unhideWhenUsed="1"/>
-    <w:lsdException w:name="index 6" w:semiHidden="1" w:unhideWhenUsed="1"/>
-    <w:lsdException w:name="index 7" w:semiHidden="1" w:unhideWhenUsed="1"/>
-    <w:lsdException w:name="index 8" w:semiHidden="1" w:unhideWhenUsed="1"/>
-    <w:lsdException w:name="index 9" w:semiHidden="1" w:unhideWhenUsed="1"/>
-    <w:lsdException w:name="toc 1" w:semiHidden="1" w:uiPriority="39" w:unhideWhenUsed="1"/>
-    <w:lsdException w:name="toc 2" w:semiHidden="1" w:uiPriority="39" w:unhideWhenUsed="1"/>
-    <w:lsdException w:name="toc 3" w:semiHidden="1" w:uiPriority="39" w:unhideWhenUsed="1"/>
-    <w:lsdException w:name="toc 4" w:semiHidden="1" w:uiPriority="39" w:unhideWhenUsed="1"/>
-    <w:lsdException w:name="toc 5" w:semiHidden="1" w:uiPriority="39" w:unhideWhenUsed="1"/>
-    <w:lsdException w:name="toc 6" w:semiHidden="1" w:uiPriority="39" w:unhideWhenUsed="1"/>
-    <w:lsdException w:name="toc 7" w:semiHidden="1" w:uiPriority="39" w:unhideWhenUsed="1"/>
-    <w:lsdException w:name="toc 8" w:semiHidden="1" w:uiPriority="39" w:unhideWhenUsed="1"/>
-    <w:lsdException w:name="toc 9" w:semiHidden="1" w:uiPriority="39" w:unhideWhenUsed="1"/>
-    <w:lsdException w:name="Normal Indent" w:semiHidden="1" w:unhideWhenUsed="1"/>
-    <w:lsdException w:name="footnote text" w:semiHidden="1" w:unhideWhenUsed="1"/>
-    <w:lsdException w:name="annotation text" w:semiHidden="1" w:unhideWhenUsed="1"/>
-    <w:lsdException w:name="header" w:semiHidden="1" w:unhideWhenUsed="1"/>
-    <w:lsdException w:name="footer" w:semiHidden="1" w:unhideWhenUsed="1"/>
-    <w:lsdException w:name="index heading" w:semiHidden="1" w:unhideWhenUsed="1"/>
-    <w:lsdException w:name="caption" w:semiHidden="1" w:uiPriority="35" w:unhideWhenUsed="1" w:qFormat="1"/>
-    <w:lsdException w:name="table of figures" w:semiHidden="1" w:unhideWhenUsed="1"/>
-    <w:lsdException w:name="envelope address" w:semiHidden="1" w:unhideWhenUsed="1"/>
-    <w:lsdException w:name="envelope return" w:semiHidden="1" w:unhideWhenUsed="1"/>
-    <w:lsdException w:name="footnote reference" w:semiHidden="1" w:unhideWhenUsed="1"/>
-    <w:lsdException w:name="annotation reference" w:semiHidden="1" w:unhideWhenUsed="1"/>
-    <w:lsdException w:name="line number" w:semiHidden="1" w:unhideWhenUsed="1"/>
-    <w:lsdException w:name="page number" w:semiHidden="1" w:unhideWhenUsed="1"/>
-    <w:lsdException w:name="endnote reference" w:semiHidden="1" w:unhideWhenUsed="1"/>
-    <w:lsdException w:name="endnote text" w:semiHidden="1" w:unhideWhenUsed="1"/>
-    <w:lsdException w:name="table of authorities" w:semiHidden="1" w:unhideWhenUsed="1"/>
-    <w:lsdException w:name="macro" w:semiHidden="1" w:unhideWhenUsed="1"/>
-    <w:lsdException w:name="toa heading" w:semiHidden="1" w:unhideWhenUsed="1"/>
-    <w:lsdException w:name="List" w:semiHidden="1" w:unhideWhenUsed="1"/>
-    <w:lsdException w:name="List Bullet" w:semiHidden="1" w:unhideWhenUsed="1"/>
-    <w:lsdException w:name="List Number" w:semiHidden="1" w:unhideWhenUsed="1"/>
-    <w:lsdException w:name="List 2" w:semiHidden="1" w:unhideWhenUsed="1"/>
-    <w:lsdException w:name="List 3" w:semiHidden="1" w:unhideWhenUsed="1"/>
-    <w:lsdException w:name="List 4" w:semiHidden="1" w:unhideWhenUsed="1"/>
-    <w:lsdException w:name="List 5" w:semiHidden="1" w:unhideWhenUsed="1"/>
-    <w:lsdException w:name="List Bullet 2" w:semiHidden="1" w:unhideWhenUsed="1"/>
-    <w:lsdException w:name="List Bullet 3" w:semiHidden="1" w:unhideWhenUsed="1"/>
-    <w:lsdException w:name="List Bullet 4" w:semiHidden="1" w:unhideWhenUsed="1"/>
-    <w:lsdException w:name="List Bullet 5" w:semiHidden="1" w:unhideWhenUsed="1"/>
-    <w:lsdException w:name="List Number 2" w:semiHidden="1" w:unhideWhenUsed="1"/>
-    <w:lsdException w:name="List Number 3" w:semiHidden="1" w:unhideWhenUsed="1"/>
-    <w:lsdException w:name="List Number 4" w:semiHidden="1" w:unhideWhenUsed="1"/>
-    <w:lsdException w:name="List Number 5" w:semiHidden="1" w:unhideWhenUsed="1"/>
-    <w:lsdException w:name="Title" w:uiPriority="10" w:qFormat="1"/>
-    <w:lsdException w:name="Closing" w:semiHidden="1" w:unhideWhenUsed="1"/>
-    <w:lsdException w:name="Signature" w:semiHidden="1" w:unhideWhenUsed="1"/>
-    <w:lsdException w:name="Default Paragraph Font" w:semiHidden="1" w:uiPriority="1" w:unhideWhenUsed="1"/>
-    <w:lsdException w:name="Body Text" w:semiHidden="1" w:unhideWhenUsed="1"/>
-    <w:lsdException w:name="Body Text Indent" w:semiHidden="1" w:unhideWhenUsed="1"/>
-    <w:lsdException w:name="List Continue" w:semiHidden="1" w:unhideWhenUsed="1"/>
-    <w:lsdException w:name="List Continue 2" w:semiHidden="1" w:unhideWhenUsed="1"/>
-    <w:lsdException w:name="List Continue 3" w:semiHidden="1" w:unhideWhenUsed="1"/>
-    <w:lsdException w:name="List Continue 4" w:semiHidden="1" w:unhideWhenUsed="1"/>
-    <w:lsdException w:name="List Continue 5" w:semiHidden="1" w:unhideWhenUsed="1"/>
-    <w:lsdException w:name="Message Header" w:semiHidden="1" w:unhideWhenUsed="1"/>
-    <w:lsdException w:name="Subtitle" w:uiPriority="11" w:qFormat="1"/>
-    <w:lsdException w:name="Salutation" w:semiHidden="1" w:unhideWhenUsed="1"/>
-    <w:lsdException w:name="Date" w:semiHidden="1" w:unhideWhenUsed="1"/>
-    <w:lsdException w:name="Body Text First Indent" w:semiHidden="1" w:unhideWhenUsed="1"/>
-    <w:lsdException w:name="Body Text First Indent 2" w:semiHidden="1" w:unhideWhenUsed="1"/>
-    <w:lsdException w:name="Note Heading" w:semiHidden="1" w:unhideWhenUsed="1"/>
-    <w:lsdException w:name="Body Text 2" w:semiHidden="1" w:unhideWhenUsed="1"/>
-    <w:lsdException w:name="Body Text 3" w:semiHidden="1" w:unhideWhenUsed="1"/>
-    <w:lsdException w:name="Body Text Indent 2" w:semiHidden="1" w:unhideWhenUsed="1"/>
-    <w:lsdException w:name="Body Text Indent 3" w:semiHidden="1" w:unhideWhenUsed="1"/>
-    <w:lsdException w:name="Block Text" w:semiHidden="1" w:unhideWhenUsed="1"/>
-    <w:lsdException w:name="Hyperlink" w:semiHidden="1" w:unhideWhenUsed="1"/>
-    <w:lsdException w:name="FollowedHyperlink" w:semiHidden="1" w:unhideWhenUsed="1"/>
-    <w:lsdException w:name="Strong" w:uiPriority="22" w:qFormat="1"/>
-    <w:lsdException w:name="Emphasis" w:uiPriority="20" w:qFormat="1"/>
-    <w:lsdException w:name="Document Map" w:semiHidden="1" w:unhideWhenUsed="1"/>
-    <w:lsdException w:name="Plain Text" w:semiHidden="1" w:unhideWhenUsed="1"/>
-    <w:lsdException w:name="E-mail Signature" w:semiHidden="1" w:unhideWhenUsed="1"/>
-    <w:lsdException w:name="HTML Top of Form" w:semiHidden="1" w:unhideWhenUsed="1"/>
-    <w:lsdException w:name="HTML Bottom of Form" w:semiHidden="1" w:unhideWhenUsed="1"/>
-    <w:lsdException w:name="Normal (Web)" w:semiHidden="1" w:unhideWhenUsed="1"/>
-    <w:lsdException w:name="HTML Acronym" w:semiHidden="1" w:unhideWhenUsed="1"/>
-    <w:lsdException w:name="HTML Address" w:semiHidden="1" w:unhideWhenUsed="1"/>
-    <w:lsdException w:name="HTML Cite" w:semiHidden="1" w:unhideWhenUsed="1"/>
-    <w:lsdException w:name="HTML Code" w:semiHidden="1" w:unhideWhenUsed="1"/>
-    <w:lsdException w:name="HTML Definition" w:semiHidden="1" w:unhideWhenUsed="1"/>
-    <w:lsdException w:name="HTML Keyboard" w:semiHidden="1" w:unhideWhenUsed="1"/>
-    <w:lsdException w:name="HTML Preformatted" w:semiHidden="1" w:unhideWhenUsed="1"/>
-    <w:lsdException w:name="HTML Sample" w:semiHidden="1" w:unhideWhenUsed="1"/>
-    <w:lsdException w:name="HTML Typewriter" w:semiHidden="1" w:unhideWhenUsed="1"/>
-    <w:lsdException w:name="HTML Variable" w:semiHidden="1" w:unhideWhenUsed="1"/>
-    <w:lsdException w:name="Normal Table" w:semiHidden="1" w:unhideWhenUsed="1"/>
-    <w:lsdException w:name="annotation subject" w:semiHidden="1" w:unhideWhenUsed="1"/>
-    <w:lsdException w:name="No List" w:semiHidden="1" w:unhideWhenUsed="1"/>
-    <w:lsdException w:name="Outline List 1" w:semiHidden="1" w:unhideWhenUsed="1"/>
-    <w:lsdException w:name="Outline List 2" w:semiHidden="1" w:unhideWhenUsed="1"/>
-    <w:lsdException w:name="Outline List 3" w:semiHidden="1" w:unhideWhenUsed="1"/>
-    <w:lsdException w:name="Table Simple 1" w:semiHidden="1" w:unhideWhenUsed="1"/>
-    <w:lsdException w:name="Table Simple 2" w:semiHidden="1" w:unhideWhenUsed="1"/>
-    <w:lsdException w:name="Table Simple 3" w:semiHidden="1" w:unhideWhenUsed="1"/>
-    <w:lsdException w:name="Table Classic 1" w:semiHidden="1" w:unhideWhenUsed="1"/>
-    <w:lsdException w:name="Table Classic 2" w:semiHidden="1" w:unhideWhenUsed="1"/>
-    <w:lsdException w:name="Table Classic 3" w:semiHidden="1" w:unhideWhenUsed="1"/>
-    <w:lsdException w:name="Table Classic 4" w:semiHidden="1" w:unhideWhenUsed="1"/>
-    <w:lsdException w:name="Table Colorful 1" w:semiHidden="1" w:unhideWhenUsed="1"/>
-    <w:lsdException w:name="Table Colorful 2" w:semiHidden="1" w:unhideWhenUsed="1"/>
-    <w:lsdException w:name="Table Colorful 3" w:semiHidden="1" w:unhideWhenUsed="1"/>
-    <w:lsdException w:name="Table Columns 1" w:semiHidden="1" w:unhideWhenUsed="1"/>
-    <w:lsdException w:name="Table Columns 2" w:semiHidden="1" w:unhideWhenUsed="1"/>
-    <w:lsdException w:name="Table Columns 3" w:semiHidden="1" w:unhideWhenUsed="1"/>
-    <w:lsdException w:name="Table Columns 4" w:semiHidden="1" w:unhideWhenUsed="1"/>
-    <w:lsdException w:name="Table Columns 5" w:semiHidden="1" w:unhideWhenUsed="1"/>
-    <w:lsdException w:name="Table Grid 1" w:semiHidden="1" w:unhideWhenUsed="1"/>
-    <w:lsdException w:name="Table Grid 2" w:semiHidden="1" w:unhideWhenUsed="1"/>
-    <w:lsdException w:name="Table Grid 3" w:semiHidden="1" w:unhideWhenUsed="1"/>
-    <w:lsdException w:name="Table Grid 4" w:semiHidden="1" w:unhideWhenUsed="1"/>
-    <w:lsdException w:name="Table Grid 5" w:semiHidden="1" w:unhideWhenUsed="1"/>
-    <w:lsdException w:name="Table Grid 6" w:semiHidden="1" w:unhideWhenUsed="1"/>
-    <w:lsdException w:name="Table Grid 7" w:semiHidden="1" w:unhideWhenUsed="1"/>
-    <w:lsdException w:name="Table Grid 8" w:semiHidden="1" w:unhideWhenUsed="1"/>
-    <w:lsdException w:name="Table List 1" w:semiHidden="1" w:unhideWhenUsed="1"/>
-    <w:lsdException w:name="Table List 2" w:semiHidden="1" w:unhideWhenUsed="1"/>
-    <w:lsdException w:name="Table List 3" w:semiHidden="1" w:unhideWhenUsed="1"/>
-    <w:lsdException w:name="Table List 4" w:semiHidden="1" w:unhideWhenUsed="1"/>
-    <w:lsdException w:name="Table List 5" w:semiHidden="1" w:unhideWhenUsed="1"/>
-    <w:lsdException w:name="Table List 6" w:semiHidden="1" w:unhideWhenUsed="1"/>
-    <w:lsdException w:name="Table List 7" w:semiHidden="1" w:unhideWhenUsed="1"/>
-    <w:lsdException w:name="Table List 8" w:semiHidden="1" w:unhideWhenUsed="1"/>
-    <w:lsdException w:name="Table 3D effects 1" w:semiHidden="1" w:unhideWhenUsed="1"/>
-    <w:lsdException w:name="Table 3D effects 2" w:semiHidden="1" w:unhideWhenUsed="1"/>
-    <w:lsdException w:name="Table 3D effects 3" w:semiHidden="1" w:unhideWhenUsed="1"/>
-    <w:lsdException w:name="Table Contemporary" w:semiHidden="1" w:unhideWhenUsed="1"/>
-    <w:lsdException w:name="Table Elegant" w:semiHidden="1" w:unhideWhenUsed="1"/>
-    <w:lsdException w:name="Table Professional" w:semiHidden="1" w:unhideWhenUsed="1"/>
-    <w:lsdException w:name="Table Subtle 1" w:semiHidden="1" w:unhideWhenUsed="1"/>
-    <w:lsdException w:name="Table Subtle 2" w:semiHidden="1" w:unhideWhenUsed="1"/>
-    <w:lsdException w:name="Table Web 1" w:semiHidden="1" w:unhideWhenUsed="1"/>
-    <w:lsdException w:name="Table Web 2" w:semiHidden="1" w:unhideWhenUsed="1"/>
-    <w:lsdException w:name="Table Web 3" w:semiHidden="1" w:unhideWhenUsed="1"/>
-    <w:lsdException w:name="Balloon Text" w:semiHidden="1" w:unhideWhenUsed="1"/>
-    <w:lsdException w:name="Table Grid" w:uiPriority="39"/>
-    <w:lsdException w:name="Table Theme" w:semiHidden="1" w:unhideWhenUsed="1"/>
-    <w:lsdException w:name="Note Level 1" w:semiHidden="1" w:unhideWhenUsed="1"/>
-    <w:lsdException w:name="Note Level 2" w:semiHidden="1" w:unhideWhenUsed="1"/>
-    <w:lsdException w:name="Note Level 3" w:semiHidden="1" w:unhideWhenUsed="1"/>
-    <w:lsdException w:name="Note Level 4" w:semiHidden="1" w:unhideWhenUsed="1"/>
-    <w:lsdException w:name="Note Level 5" w:semiHidden="1" w:unhideWhenUsed="1"/>
-    <w:lsdException w:name="Note Level 6" w:semiHidden="1" w:unhideWhenUsed="1"/>
-    <w:lsdException w:name="Note Level 7" w:semiHidden="1" w:unhideWhenUsed="1"/>
-    <w:lsdException w:name="Note Level 8" w:semiHidden="1" w:unhideWhenUsed="1"/>
-    <w:lsdException w:name="Note Level 9" w:semiHidden="1" w:unhideWhenUsed="1"/>
-    <w:lsdException w:name="Placeholder Text" w:semiHidden="1"/>
-    <w:lsdException w:name="No Spacing" w:uiPriority="1" w:qFormat="1"/>
-    <w:lsdException w:name="Light Shading" w:uiPriority="60"/>
-    <w:lsdException w:name="Light List" w:uiPriority="61"/>
-    <w:lsdException w:name="Light Grid" w:uiPriority="62"/>
-    <w:lsdException w:name="Medium Shading 1" w:uiPriority="63"/>
-    <w:lsdException w:name="Medium Shading 2" w:uiPriority="64"/>
-    <w:lsdException w:name="Medium List 1" w:uiPriority="65"/>
-    <w:lsdException w:name="Medium List 2" w:uiPriority="66"/>
-    <w:lsdException w:name="Medium Grid 1" w:uiPriority="67"/>
-    <w:lsdException w:name="Medium Grid 2" w:uiPriority="68"/>
-    <w:lsdException w:name="Medium Grid 3" w:uiPriority="69"/>
-    <w:lsdException w:name="Dark List" w:uiPriority="70"/>
-    <w:lsdException w:name="Colorful Shading" w:uiPriority="71"/>
-    <w:lsdException w:name="Colorful List" w:uiPriority="72"/>
-    <w:lsdException w:name="Colorful Grid" w:uiPriority="73"/>
-    <w:lsdException w:name="Light Shading Accent 1" w:uiPriority="60"/>
-    <w:lsdException w:name="Light List Accent 1" w:uiPriority="61"/>
-    <w:lsdException w:name="Light Grid Accent 1" w:uiPriority="62"/>
-    <w:lsdException w:name="Medium Shading 1 Accent 1" w:uiPriority="63"/>
-    <w:lsdException w:name="Medium Shading 2 Accent 1" w:uiPriority="64"/>
-    <w:lsdException w:name="Medium List 1 Accent 1" w:uiPriority="65"/>
-    <w:lsdException w:name="Revision" w:semiHidden="1"/>
-    <w:lsdException w:name="List Paragraph" w:uiPriority="34" w:qFormat="1"/>
-    <w:lsdException w:name="Quote" w:uiPriority="29" w:qFormat="1"/>
-    <w:lsdException w:name="Intense Quote" w:uiPriority="30" w:qFormat="1"/>
-    <w:lsdException w:name="Medium List 2 Accent 1" w:uiPriority="66"/>
-    <w:lsdException w:name="Medium Grid 1 Accent 1" w:uiPriority="67"/>
-    <w:lsdException w:name="Medium Grid 2 Accent 1" w:uiPriority="68"/>
-    <w:lsdException w:name="Medium Grid 3 Accent 1" w:uiPriority="69"/>
-    <w:lsdException w:name="Dark List Accent 1" w:uiPriority="70"/>
-    <w:lsdException w:name="Colorful Shading Accent 1" w:uiPriority="71"/>
-    <w:lsdException w:name="Colorful List Accent 1" w:uiPriority="72"/>
-    <w:lsdException w:name="Colorful Grid Accent 1" w:uiPriority="73"/>
-    <w:lsdException w:name="Light Shading Accent 2" w:uiPriority="60"/>
-    <w:lsdException w:name="Light List Accent 2" w:uiPriority="61"/>
-    <w:lsdException w:name="Light Grid Accent 2" w:uiPriority="62"/>
-    <w:lsdException w:name="Medium Shading 1 Accent 2" w:uiPriority="63"/>
-    <w:lsdException w:name="Medium Shading 2 Accent 2" w:uiPriority="64"/>
-    <w:lsdException w:name="Medium List 1 Accent 2" w:uiPriority="65"/>
-    <w:lsdException w:name="Medium List 2 Accent 2" w:uiPriority="66"/>
-    <w:lsdException w:name="Medium Grid 1 Accent 2" w:uiPriority="67"/>
-    <w:lsdException w:name="Medium Grid 2 Accent 2" w:uiPriority="68"/>
-    <w:lsdException w:name="Medium Grid 3 Accent 2" w:uiPriority="69"/>
-    <w:lsdException w:name="Dark List Accent 2" w:uiPriority="70"/>
-    <w:lsdException w:name="Colorful Shading Accent 2" w:uiPriority="71"/>
-    <w:lsdException w:name="Colorful List Accent 2" w:uiPriority="72"/>
-    <w:lsdException w:name="Colorful Grid Accent 2" w:uiPriority="73"/>
-    <w:lsdException w:name="Light Shading Accent 3" w:uiPriority="60"/>
-    <w:lsdException w:name="Light List Accent 3" w:uiPriority="61"/>
-    <w:lsdException w:name="Light Grid Accent 3" w:uiPriority="62"/>
-    <w:lsdException w:name="Medium Shading 1 Accent 3" w:uiPriority="63"/>
-    <w:lsdException w:name="Medium Shading 2 Accent 3" w:uiPriority="64"/>
-    <w:lsdException w:name="Medium List 1 Accent 3" w:uiPriority="65"/>
-    <w:lsdException w:name="Medium List 2 Accent 3" w:uiPriority="66"/>
-    <w:lsdException w:name="Medium Grid 1 Accent 3" w:uiPriority="67"/>
-    <w:lsdException w:name="Medium Grid 2 Accent 3" w:uiPriority="68"/>
-    <w:lsdException w:name="Medium Grid 3 Accent 3" w:uiPriority="69"/>
-    <w:lsdException w:name="Dark List Accent 3" w:uiPriority="70"/>
-    <w:lsdException w:name="Colorful Shading Accent 3" w:uiPriority="71"/>
-    <w:lsdException w:name="Colorful List Accent 3" w:uiPriority="72"/>
-    <w:lsdException w:name="Colorful Grid Accent 3" w:uiPriority="73"/>
-    <w:lsdException w:name="Light Shading Accent 4" w:uiPriority="60"/>
-    <w:lsdException w:name="Light List Accent 4" w:uiPriority="61"/>
-    <w:lsdException w:name="Light Grid Accent 4" w:uiPriority="62"/>
-    <w:lsdException w:name="Medium Shading 1 Accent 4" w:uiPriority="63"/>
-    <w:lsdException w:name="Medium Shading 2 Accent 4" w:uiPriority="64"/>
-    <w:lsdException w:name="Medium List 1 Accent 4" w:uiPriority="65"/>
-    <w:lsdException w:name="Medium List 2 Accent 4" w:uiPriority="66"/>
-    <w:lsdException w:name="Medium Grid 1 Accent 4" w:uiPriority="67"/>
-    <w:lsdException w:name="Medium Grid 2 Accent 4" w:uiPriority="68"/>
-    <w:lsdException w:name="Medium Grid 3 Accent 4" w:uiPriority="69"/>
-    <w:lsdException w:name="Dark List Accent 4" w:uiPriority="70"/>
-    <w:lsdException w:name="Colorful Shading Accent 4" w:uiPriority="71"/>
-    <w:lsdException w:name="Colorful List Accent 4" w:uiPriority="72"/>
-    <w:lsdException w:name="Colorful Grid Accent 4" w:uiPriority="73"/>
-    <w:lsdException w:name="Light Shading Accent 5" w:uiPriority="60"/>
-    <w:lsdException w:name="Light List Accent 5" w:uiPriority="61"/>
-    <w:lsdException w:name="Light Grid Accent 5" w:uiPriority="62"/>
-    <w:lsdException w:name="Medium Shading 1 Accent 5" w:uiPriority="63"/>
-    <w:lsdException w:name="Medium Shading 2 Accent 5" w:uiPriority="64"/>
-    <w:lsdException w:name="Medium List 1 Accent 5" w:uiPriority="65"/>
-    <w:lsdException w:name="Medium List 2 Accent 5" w:uiPriority="66"/>
-    <w:lsdException w:name="Medium Grid 1 Accent 5" w:uiPriority="67"/>
-    <w:lsdException w:name="Medium Grid 2 Accent 5" w:uiPriority="68"/>
-    <w:lsdException w:name="Medium Grid 3 Accent 5" w:uiPriority="69"/>
-    <w:lsdException w:name="Dark List Accent 5" w:uiPriority="70"/>
-    <w:lsdException w:name="Colorful Shading Accent 5" w:uiPriority="71"/>
-    <w:lsdException w:name="Colorful List Accent 5" w:uiPriority="72"/>
-    <w:lsdException w:name="Colorful Grid Accent 5" w:uiPriority="73"/>
-    <w:lsdException w:name="Light Shading Accent 6" w:uiPriority="60"/>
-    <w:lsdException w:name="Light List Accent 6" w:uiPriority="61"/>
-    <w:lsdException w:name="Light Grid Accent 6" w:uiPriority="62"/>
-    <w:lsdException w:name="Medium Shading 1 Accent 6" w:uiPriority="63"/>
-    <w:lsdException w:name="Medium Shading 2 Accent 6" w:uiPriority="64"/>
-    <w:lsdException w:name="Medium List 1 Accent 6" w:uiPriority="65"/>
-    <w:lsdException w:name="Medium List 2 Accent 6" w:uiPriority="66"/>
-    <w:lsdException w:name="Medium Grid 1 Accent 6" w:uiPriority="67"/>
-    <w:lsdException w:name="Medium Grid 2 Accent 6" w:uiPriority="68"/>
-    <w:lsdException w:name="Medium Grid 3 Accent 6" w:uiPriority="69"/>
-    <w:lsdException w:name="Dark List Accent 6" w:uiPriority="70"/>
-    <w:lsdException w:name="Colorful Shading Accent 6" w:uiPriority="71"/>
-    <w:lsdException w:name="Colorful List Accent 6" w:uiPriority="72"/>
-    <w:lsdException w:name="Colorful Grid Accent 6" w:uiPriority="73"/>
-    <w:lsdException w:name="Subtle Emphasis" w:uiPriority="19" w:qFormat="1"/>
-    <w:lsdException w:name="Intense Emphasis" w:uiPriority="21" w:qFormat="1"/>
-    <w:lsdException w:name="Subtle Reference" w:uiPriority="31" w:qFormat="1"/>
-    <w:lsdException w:name="Intense Reference" w:uiPriority="32" w:qFormat="1"/>
-    <w:lsdException w:name="Book Title" w:uiPriority="33" w:qFormat="1"/>
-    <w:lsdException w:name="Bibliography" w:semiHidden="1" w:uiPriority="37" w:unhideWhenUsed="1"/>
-    <w:lsdException w:name="TOC Heading" w:semiHidden="1" w:uiPriority="39" w:unhideWhenUsed="1" w:qFormat="1"/>
-    <w:lsdException w:name="Plain Table 1" w:uiPriority="41"/>
-    <w:lsdException w:name="Plain Table 2" w:uiPriority="42"/>
-    <w:lsdException w:name="Plain Table 3" w:uiPriority="43"/>
-    <w:lsdException w:name="Plain Table 4" w:uiPriority="44"/>
-    <w:lsdException w:name="Plain Table 5" w:uiPriority="45"/>
-    <w:lsdException w:name="Grid Table Light" w:uiPriority="40"/>
-    <w:lsdException w:name="Grid Table 1 Light" w:uiPriority="46"/>
-    <w:lsdException w:name="Grid Table 2" w:uiPriority="47"/>
-    <w:lsdException w:name="Grid Table 3" w:uiPriority="48"/>
-    <w:lsdException w:name="Grid Table 4" w:uiPriority="49"/>
-    <w:lsdException w:name="Grid Table 5 Dark" w:uiPriority="50"/>
-    <w:lsdException w:name="Grid Table 6 Colorful" w:uiPriority="51"/>
-    <w:lsdException w:name="Grid Table 7 Colorful" w:uiPriority="52"/>
-    <w:lsdException w:name="Grid Table 1 Light Accent 1" w:uiPriority="46"/>
-    <w:lsdException w:name="Grid Table 2 Accent 1" w:uiPriority="47"/>
-    <w:lsdException w:name="Grid Table 3 Accent 1" w:uiPriority="48"/>
-    <w:lsdException w:name="Grid Table 4 Accent 1" w:uiPriority="49"/>
-    <w:lsdException w:name="Grid Table 5 Dark Accent 1" w:uiPriority="50"/>
-    <w:lsdException w:name="Grid Table 6 Colorful Accent 1" w:uiPriority="51"/>
-    <w:lsdException w:name="Grid Table 7 Colorful Accent 1" w:uiPriority="52"/>
-    <w:lsdException w:name="Grid Table 1 Light Accent 2" w:uiPriority="46"/>
-    <w:lsdException w:name="Grid Table 2 Accent 2" w:uiPriority="47"/>
-    <w:lsdException w:name="Grid Table 3 Accent 2" w:uiPriority="48"/>
-    <w:lsdException w:name="Grid Table 4 Accent 2" w:uiPriority="49"/>
-    <w:lsdException w:name="Grid Table 5 Dark Accent 2" w:uiPriority="50"/>
-    <w:lsdException w:name="Grid Table 6 Colorful Accent 2" w:uiPriority="51"/>
-    <w:lsdException w:name="Grid Table 7 Colorful Accent 2" w:uiPriority="52"/>
-    <w:lsdException w:name="Grid Table 1 Light Accent 3" w:uiPriority="46"/>
-    <w:lsdException w:name="Grid Table 2 Accent 3" w:uiPriority="47"/>
-    <w:lsdException w:name="Grid Table 3 Accent 3" w:uiPriority="48"/>
-    <w:lsdException w:name="Grid Table 4 Accent 3" w:uiPriority="49"/>
-    <w:lsdException w:name="Grid Table 5 Dark Accent 3" w:uiPriority="50"/>
-    <w:lsdException w:name="Grid Table 6 Colorful Accent 3" w:uiPriority="51"/>
-    <w:lsdException w:name="Grid Table 7 Colorful Accent 3" w:uiPriority="52"/>
-    <w:lsdException w:name="Grid Table 1 Light Accent 4" w:uiPriority="46"/>
-    <w:lsdException w:name="Grid Table 2 Accent 4" w:uiPriority="47"/>
-    <w:lsdException w:name="Grid Table 3 Accent 4" w:uiPriority="48"/>
-    <w:lsdException w:name="Grid Table 4 Accent 4" w:uiPriority="49"/>
-    <w:lsdException w:name="Grid Table 5 Dark Accent 4" w:uiPriority="50"/>
-    <w:lsdException w:name="Grid Table 6 Colorful Accent 4" w:uiPriority="51"/>
-    <w:lsdException w:name="Grid Table 7 Colorful Accent 4" w:uiPriority="52"/>
-    <w:lsdException w:name="Grid Table 1 Light Accent 5" w:uiPriority="46"/>
-    <w:lsdException w:name="Grid Table 2 Accent 5" w:uiPriority="47"/>
-    <w:lsdException w:name="Grid Table 3 Accent 5" w:uiPriority="48"/>
-    <w:lsdException w:name="Grid Table 4 Accent 5" w:uiPriority="49"/>
-    <w:lsdException w:name="Grid Table 5 Dark Accent 5" w:uiPriority="50"/>
-    <w:lsdException w:name="Grid Table 6 Colorful Accent 5" w:uiPriority="51"/>
-    <w:lsdException w:name="Grid Table 7 Colorful Accent 5" w:uiPriority="52"/>
-    <w:lsdException w:name="Grid Table 1 Light Accent 6" w:uiPriority="46"/>
-    <w:lsdException w:name="Grid Table 2 Accent 6" w:uiPriority="47"/>
-    <w:lsdException w:name="Grid Table 3 Accent 6" w:uiPriority="48"/>
-    <w:lsdException w:name="Grid Table 4 Accent 6" w:uiPriority="49"/>
-    <w:lsdException w:name="Grid Table 5 Dark Accent 6" w:uiPriority="50"/>
-    <w:lsdException w:name="Grid Table 6 Colorful Accent 6" w:uiPriority="51"/>
-    <w:lsdException w:name="Grid Table 7 Colorful Accent 6" w:uiPriority="52"/>
-    <w:lsdException w:name="List Table 1 Light" w:uiPriority="46"/>
-    <w:lsdException w:name="List Table 2" w:uiPriority="47"/>
-    <w:lsdException w:name="List Table 3" w:uiPriority="48"/>
-    <w:lsdException w:name="List Table 4" w:uiPriority="49"/>
-    <w:lsdException w:name="List Table 5 Dark" w:uiPriority="50"/>
-    <w:lsdException w:name="List Table 6 Colorful" w:uiPriority="51"/>
-    <w:lsdException w:name="List Table 7 Colorful" w:uiPriority="52"/>
-    <w:lsdException w:name="List Table 1 Light Accent 1" w:uiPriority="46"/>
-    <w:lsdException w:name="List Table 2 Accent 1" w:uiPriority="47"/>
-    <w:lsdException w:name="List Table 3 Accent 1" w:uiPriority="48"/>
-    <w:lsdException w:name="List Table 4 Accent 1" w:uiPriority="49"/>
-    <w:lsdException w:name="List Table 5 Dark Accent 1" w:uiPriority="50"/>
-    <w:lsdException w:name="List Table 6 Colorful Accent 1" w:uiPriority="51"/>
-    <w:lsdException w:name="List Table 7 Colorful Accent 1" w:uiPriority="52"/>
-    <w:lsdException w:name="List Table 1 Light Accent 2" w:uiPriority="46"/>
-    <w:lsdException w:name="List Table 2 Accent 2" w:uiPriority="47"/>
-    <w:lsdException w:name="List Table 3 Accent 2" w:uiPriority="48"/>
-    <w:lsdException w:name="List Table 4 Accent 2" w:uiPriority="49"/>
-    <w:lsdException w:name="List Table 5 Dark Accent 2" w:uiPriority="50"/>
-    <w:lsdException w:name="List Table 6 Colorful Accent 2" w:uiPriority="51"/>
-    <w:lsdException w:name="List Table 7 Colorful Accent 2" w:uiPriority="52"/>
-    <w:lsdException w:name="List Table 1 Light Accent 3" w:uiPriority="46"/>
-    <w:lsdException w:name="List Table 2 Accent 3" w:uiPriority="47"/>
-    <w:lsdException w:name="List Table 3 Accent 3" w:uiPriority="48"/>
-    <w:lsdException w:name="List Table 4 Accent 3" w:uiPriority="49"/>
-    <w:lsdException w:name="List Table 5 Dark Accent 3" w:uiPriority="50"/>
-    <w:lsdException w:name="List Table 6 Colorful Accent 3" w:uiPriority="51"/>
-    <w:lsdException w:name="List Table 7 Colorful Accent 3" w:uiPriority="52"/>
-    <w:lsdException w:name="List Table 1 Light Accent 4" w:uiPriority="46"/>
-    <w:lsdException w:name="List Table 2 Accent 4" w:uiPriority="47"/>
-    <w:lsdException w:name="List Table 3 Accent 4" w:uiPriority="48"/>
-    <w:lsdException w:name="List Table 4 Accent 4" w:uiPriority="49"/>
-    <w:lsdException w:name="List Table 5 Dark Accent 4" w:uiPriority="50"/>
-    <w:lsdException w:name="List Table 6 Colorful Accent 4" w:uiPriority="51"/>
-    <w:lsdException w:name="List Table 7 Colorful Accent 4" w:uiPriority="52"/>
-    <w:lsdException w:name="List Table 1 Light Accent 5" w:uiPriority="46"/>
-    <w:lsdException w:name="List Table 2 Accent 5" w:uiPriority="47"/>
-    <w:lsdException w:name="List Table 3 Accent 5" w:uiPriority="48"/>
-    <w:lsdException w:name="List Table 4 Accent 5" w:uiPriority="49"/>
-    <w:lsdException w:name="List Table 5 Dark Accent 5" w:uiPriority="50"/>
-    <w:lsdException w:name="List Table 6 Colorful Accent 5" w:uiPriority="51"/>
-    <w:lsdException w:name="List Table 7 Colorful Accent 5" w:uiPriority="52"/>
-    <w:lsdException w:name="List Table 1 Light Accent 6" w:uiPriority="46"/>
-    <w:lsdException w:name="List Table 2 Accent 6" w:uiPriority="47"/>
-    <w:lsdException w:name="List Table 3 Accent 6" w:uiPriority="48"/>
-    <w:lsdException w:name="List Table 4 Accent 6" w:uiPriority="49"/>
-    <w:lsdException w:name="List Table 5 Dark Accent 6" w:uiPriority="50"/>
-    <w:lsdException w:name="List Table 6 Colorful Accent 6" w:uiPriority="51"/>
-    <w:lsdException w:name="List Table 7 Colorful Accent 6" w:uiPriority="52"/>
-    <w:lsdException w:name="Mention" w:semiHidden="1" w:unhideWhenUsed="1"/>
-    <w:lsdException w:name="Smart Hyperlink" w:semiHidden="1" w:unhideWhenUsed="1"/>
+  <w:latentStyles w:defLockedState="0" w:defUIPriority="99" w:defSemiHidden="1" w:defUnhideWhenUsed="1" w:defQFormat="0" w:count="267">
+    <w:lsdException w:name="Normal" w:semiHidden="0" w:uiPriority="0" w:unhideWhenUsed="0" w:qFormat="1"/>
+    <w:lsdException w:name="heading 1" w:semiHidden="0" w:uiPriority="9" w:unhideWhenUsed="0" w:qFormat="1"/>
+    <w:lsdException w:name="heading 2" w:uiPriority="9" w:qFormat="1"/>
+    <w:lsdException w:name="heading 3" w:uiPriority="9" w:qFormat="1"/>
+    <w:lsdException w:name="heading 4" w:uiPriority="9" w:qFormat="1"/>
+    <w:lsdException w:name="heading 5" w:uiPriority="9" w:qFormat="1"/>
+    <w:lsdException w:name="heading 6" w:uiPriority="9" w:qFormat="1"/>
+    <w:lsdException w:name="heading 7" w:uiPriority="9" w:qFormat="1"/>
+    <w:lsdException w:name="heading 8" w:uiPriority="9" w:qFormat="1"/>
+    <w:lsdException w:name="heading 9" w:uiPriority="9" w:qFormat="1"/>
+    <w:lsdException w:name="toc 1" w:uiPriority="39"/>
+    <w:lsdException w:name="toc 2" w:uiPriority="39"/>
+    <w:lsdException w:name="toc 3" w:uiPriority="39"/>
+    <w:lsdException w:name="toc 4" w:uiPriority="39"/>
+    <w:lsdException w:name="toc 5" w:uiPriority="39"/>
+    <w:lsdException w:name="toc 6" w:uiPriority="39"/>
+    <w:lsdException w:name="toc 7" w:uiPriority="39"/>
+    <w:lsdException w:name="toc 8" w:uiPriority="39"/>
+    <w:lsdException w:name="toc 9" w:uiPriority="39"/>
+    <w:lsdException w:name="caption" w:uiPriority="35" w:qFormat="1"/>
+    <w:lsdException w:name="Title" w:semiHidden="0" w:uiPriority="10" w:unhideWhenUsed="0" w:qFormat="1"/>
+    <w:lsdException w:name="Default Paragraph Font" w:uiPriority="1"/>
+    <w:lsdException w:name="Subtitle" w:semiHidden="0" w:uiPriority="11" w:unhideWhenUsed="0" w:qFormat="1"/>
+    <w:lsdException w:name="Strong" w:semiHidden="0" w:uiPriority="22" w:unhideWhenUsed="0" w:qFormat="1"/>
+    <w:lsdException w:name="Emphasis" w:semiHidden="0" w:uiPriority="20" w:unhideWhenUsed="0" w:qFormat="1"/>
+    <w:lsdException w:name="Table Grid" w:semiHidden="0" w:uiPriority="39" w:unhideWhenUsed="0"/>
+    <w:lsdException w:name="Placeholder Text" w:unhideWhenUsed="0"/>
+    <w:lsdException w:name="No Spacing" w:semiHidden="0" w:uiPriority="1" w:unhideWhenUsed="0" w:qFormat="1"/>
+    <w:lsdException w:name="Light Shading" w:semiHidden="0" w:uiPriority="60" w:unhideWhenUsed="0"/>
+    <w:lsdException w:name="Light List" w:semiHidden="0" w:uiPriority="61" w:unhideWhenUsed="0"/>
+    <w:lsdException w:name="Light Grid" w:semiHidden="0" w:uiPriority="62" w:unhideWhenUsed="0"/>
+    <w:lsdException w:name="Medium Shading 1" w:semiHidden="0" w:uiPriority="63" w:unhideWhenUsed="0"/>
+    <w:lsdException w:name="Medium Shading 2" w:semiHidden="0" w:uiPriority="64" w:unhideWhenUsed="0"/>
+    <w:lsdException w:name="Medium List 1" w:semiHidden="0" w:uiPriority="65" w:unhideWhenUsed="0"/>
+    <w:lsdException w:name="Medium List 2" w:semiHidden="0" w:uiPriority="66" w:unhideWhenUsed="0"/>
+    <w:lsdException w:name="Medium Grid 1" w:semiHidden="0" w:uiPriority="67" w:unhideWhenUsed="0"/>
+    <w:lsdException w:name="Medium Grid 2" w:semiHidden="0" w:uiPriority="68" w:unhideWhenUsed="0"/>
+    <w:lsdException w:name="Medium Grid 3" w:semiHidden="0" w:uiPriority="69" w:unhideWhenUsed="0"/>
+    <w:lsdException w:name="Dark List" w:semiHidden="0" w:uiPriority="70" w:unhideWhenUsed="0"/>
+    <w:lsdException w:name="Colorful Shading" w:semiHidden="0" w:uiPriority="71" w:unhideWhenUsed="0"/>
+    <w:lsdException w:name="Colorful List" w:semiHidden="0" w:uiPriority="72" w:unhideWhenUsed="0"/>
+    <w:lsdException w:name="Colorful Grid" w:semiHidden="0" w:uiPriority="73" w:unhideWhenUsed="0"/>
+    <w:lsdException w:name="Light Shading Accent 1" w:semiHidden="0" w:uiPriority="60" w:unhideWhenUsed="0"/>
+    <w:lsdException w:name="Light List Accent 1" w:semiHidden="0" w:uiPriority="61" w:unhideWhenUsed="0"/>
+    <w:lsdException w:name="Light Grid Accent 1" w:semiHidden="0" w:uiPriority="62" w:unhideWhenUsed="0"/>
+    <w:lsdException w:name="Medium Shading 1 Accent 1" w:semiHidden="0" w:uiPriority="63" w:unhideWhenUsed="0"/>
+    <w:lsdException w:name="Medium Shading 2 Accent 1" w:semiHidden="0" w:uiPriority="64" w:unhideWhenUsed="0"/>
+    <w:lsdException w:name="Medium List 1 Accent 1" w:semiHidden="0" w:uiPriority="65" w:unhideWhenUsed="0"/>
+    <w:lsdException w:name="Revision" w:unhideWhenUsed="0"/>
+    <w:lsdException w:name="List Paragraph" w:semiHidden="0" w:uiPriority="34" w:unhideWhenUsed="0" w:qFormat="1"/>
+    <w:lsdException w:name="Quote" w:semiHidden="0" w:uiPriority="29" w:unhideWhenUsed="0" w:qFormat="1"/>
+    <w:lsdException w:name="Intense Quote" w:semiHidden="0" w:uiPriority="30" w:unhideWhenUsed="0" w:qFormat="1"/>
+    <w:lsdException w:name="Medium List 2 Accent 1" w:semiHidden="0" w:uiPriority="66" w:unhideWhenUsed="0"/>
+    <w:lsdException w:name="Medium Grid 1 Accent 1" w:semiHidden="0" w:uiPriority="67" w:unhideWhenUsed="0"/>
+    <w:lsdException w:name="Medium Grid 2 Accent 1" w:semiHidden="0" w:uiPriority="68" w:unhideWhenUsed="0"/>
+    <w:lsdException w:name="Medium Grid 3 Accent 1" w:semiHidden="0" w:uiPriority="69" w:unhideWhenUsed="0"/>
+    <w:lsdException w:name="Dark List Accent 1" w:semiHidden="0" w:uiPriority="70" w:unhideWhenUsed="0"/>
+    <w:lsdException w:name="Colorful Shading Accent 1" w:semiHidden="0" w:uiPriority="71" w:unhideWhenUsed="0"/>
+    <w:lsdException w:name="Colorful List Accent 1" w:semiHidden="0" w:uiPriority="72" w:unhideWhenUsed="0"/>
+    <w:lsdException w:name="Colorful Grid Accent 1" w:semiHidden="0" w:uiPriority="73" w:unhideWhenUsed="0"/>
+    <w:lsdException w:name="Light Shading Accent 2" w:semiHidden="0" w:uiPriority="60" w:unhideWhenUsed="0"/>
+    <w:lsdException w:name="Light List Accent 2" w:semiHidden="0" w:uiPriority="61" w:unhideWhenUsed="0"/>
+    <w:lsdException w:name="Light Grid Accent 2" w:semiHidden="0" w:uiPriority="62" w:unhideWhenUsed="0"/>
+    <w:lsdException w:name="Medium Shading 1 Accent 2" w:semiHidden="0" w:uiPriority="63" w:unhideWhenUsed="0"/>
+    <w:lsdException w:name="Medium Shading 2 Accent 2" w:semiHidden="0" w:uiPriority="64" w:unhideWhenUsed="0"/>
+    <w:lsdException w:name="Medium List 1 Accent 2" w:semiHidden="0" w:uiPriority="65" w:unhideWhenUsed="0"/>
+    <w:lsdException w:name="Medium List 2 Accent 2" w:semiHidden="0" w:uiPriority="66" w:unhideWhenUsed="0"/>
+    <w:lsdException w:name="Medium Grid 1 Accent 2" w:semiHidden="0" w:uiPriority="67" w:unhideWhenUsed="0"/>
+    <w:lsdException w:name="Medium Grid 2 Accent 2" w:semiHidden="0" w:uiPriority="68" w:unhideWhenUsed="0"/>
+    <w:lsdException w:name="Medium Grid 3 Accent 2" w:semiHidden="0" w:uiPriority="69" w:unhideWhenUsed="0"/>
+    <w:lsdException w:name="Dark List Accent 2" w:semiHidden="0" w:uiPriority="70" w:unhideWhenUsed="0"/>
+    <w:lsdException w:name="Colorful Shading Accent 2" w:semiHidden="0" w:uiPriority="71" w:unhideWhenUsed="0"/>
+    <w:lsdException w:name="Colorful List Accent 2" w:semiHidden="0" w:uiPriority="72" w:unhideWhenUsed="0"/>
+    <w:lsdException w:name="Colorful Grid Accent 2" w:semiHidden="0" w:uiPriority="73" w:unhideWhenUsed="0"/>
+    <w:lsdException w:name="Light Shading Accent 3" w:semiHidden="0" w:uiPriority="60" w:unhideWhenUsed="0"/>
+    <w:lsdException w:name="Light List Accent 3" w:semiHidden="0" w:uiPriority="61" w:unhideWhenUsed="0"/>
+    <w:lsdException w:name="Light Grid Accent 3" w:semiHidden="0" w:uiPriority="62" w:unhideWhenUsed="0"/>
+    <w:lsdException w:name="Medium Shading 1 Accent 3" w:semiHidden="0" w:uiPriority="63" w:unhideWhenUsed="0"/>
+    <w:lsdException w:name="Medium Shading 2 Accent 3" w:semiHidden="0" w:uiPriority="64" w:unhideWhenUsed="0"/>
+    <w:lsdException w:name="Medium List 1 Accent 3" w:semiHidden="0" w:uiPriority="65" w:unhideWhenUsed="0"/>
+    <w:lsdException w:name="Medium List 2 Accent 3" w:semiHidden="0" w:uiPriority="66" w:unhideWhenUsed="0"/>
+    <w:lsdException w:name="Medium Grid 1 Accent 3" w:semiHidden="0" w:uiPriority="67" w:unhideWhenUsed="0"/>
+    <w:lsdException w:name="Medium Grid 2 Accent 3" w:semiHidden="0" w:uiPriority="68" w:unhideWhenUsed="0"/>
+    <w:lsdException w:name="Medium Grid 3 Accent 3" w:semiHidden="0" w:uiPriority="69" w:unhideWhenUsed="0"/>
+    <w:lsdException w:name="Dark List Accent 3" w:semiHidden="0" w:uiPriority="70" w:unhideWhenUsed="0"/>
+    <w:lsdException w:name="Colorful Shading Accent 3" w:semiHidden="0" w:uiPriority="71" w:unhideWhenUsed="0"/>
+    <w:lsdException w:name="Colorful List Accent 3" w:semiHidden="0" w:uiPriority="72" w:unhideWhenUsed="0"/>
+    <w:lsdException w:name="Colorful Grid Accent 3" w:semiHidden="0" w:uiPriority="73" w:unhideWhenUsed="0"/>
+    <w:lsdException w:name="Light Shading Accent 4" w:semiHidden="0" w:uiPriority="60" w:unhideWhenUsed="0"/>
+    <w:lsdException w:name="Light List Accent 4" w:semiHidden="0" w:uiPriority="61" w:unhideWhenUsed="0"/>
+    <w:lsdException w:name="Light Grid Accent 4" w:semiHidden="0" w:uiPriority="62" w:unhideWhenUsed="0"/>
+    <w:lsdException w:name="Medium Shading 1 Accent 4" w:semiHidden="0" w:uiPriority="63" w:unhideWhenUsed="0"/>
+    <w:lsdException w:name="Medium Shading 2 Accent 4" w:semiHidden="0" w:uiPriority="64" w:unhideWhenUsed="0"/>
+    <w:lsdException w:name="Medium List 1 Accent 4" w:semiHidden="0" w:uiPriority="65" w:unhideWhenUsed="0"/>
+    <w:lsdException w:name="Medium List 2 Accent 4" w:semiHidden="0" w:uiPriority="66" w:unhideWhenUsed="0"/>
+    <w:lsdException w:name="Medium Grid 1 Accent 4" w:semiHidden="0" w:uiPriority="67" w:unhideWhenUsed="0"/>
+    <w:lsdException w:name="Medium Grid 2 Accent 4" w:semiHidden="0" w:uiPriority="68" w:unhideWhenUsed="0"/>
+    <w:lsdException w:name="Medium Grid 3 Accent 4" w:semiHidden="0" w:uiPriority="69" w:unhideWhenUsed="0"/>
+    <w:lsdException w:name="Dark List Accent 4" w:semiHidden="0" w:uiPriority="70" w:unhideWhenUsed="0"/>
+    <w:lsdException w:name="Colorful Shading Accent 4" w:semiHidden="0" w:uiPriority="71" w:unhideWhenUsed="0"/>
+    <w:lsdException w:name="Colorful List Accent 4" w:semiHidden="0" w:uiPriority="72" w:unhideWhenUsed="0"/>
+    <w:lsdException w:name="Colorful Grid Accent 4" w:semiHidden="0" w:uiPriority="73" w:unhideWhenUsed="0"/>
+    <w:lsdException w:name="Light Shading Accent 5" w:semiHidden="0" w:uiPriority="60" w:unhideWhenUsed="0"/>
+    <w:lsdException w:name="Light List Accent 5" w:semiHidden="0" w:uiPriority="61" w:unhideWhenUsed="0"/>
+    <w:lsdException w:name="Light Grid Accent 5" w:semiHidden="0" w:uiPriority="62" w:unhideWhenUsed="0"/>
+    <w:lsdException w:name="Medium Shading 1 Accent 5" w:semiHidden="0" w:uiPriority="63" w:unhideWhenUsed="0"/>
+    <w:lsdException w:name="Medium Shading 2 Accent 5" w:semiHidden="0" w:uiPriority="64" w:unhideWhenUsed="0"/>
+    <w:lsdException w:name="Medium List 1 Accent 5" w:semiHidden="0" w:uiPriority="65" w:unhideWhenUsed="0"/>
+    <w:lsdException w:name="Medium List 2 Accent 5" w:semiHidden="0" w:uiPriority="66" w:unhideWhenUsed="0"/>
+    <w:lsdException w:name="Medium Grid 1 Accent 5" w:semiHidden="0" w:uiPriority="67" w:unhideWhenUsed="0"/>
+    <w:lsdException w:name="Medium Grid 2 Accent 5" w:semiHidden="0" w:uiPriority="68" w:unhideWhenUsed="0"/>
+    <w:lsdException w:name="Medium Grid 3 Accent 5" w:semiHidden="0" w:uiPriority="69" w:unhideWhenUsed="0"/>
+    <w:lsdException w:name="Dark List Accent 5" w:semiHidden="0" w:uiPriority="70" w:unhideWhenUsed="0"/>
+    <w:lsdException w:name="Colorful Shading Accent 5" w:semiHidden="0" w:uiPriority="71" w:unhideWhenUsed="0"/>
+    <w:lsdException w:name="Colorful List Accent 5" w:semiHidden="0" w:uiPriority="72" w:unhideWhenUsed="0"/>
+    <w:lsdException w:name="Colorful Grid Accent 5" w:semiHidden="0" w:uiPriority="73" w:unhideWhenUsed="0"/>
+    <w:lsdException w:name="Light Shading Accent 6" w:semiHidden="0" w:uiPriority="60" w:unhideWhenUsed="0"/>
+    <w:lsdException w:name="Light List Accent 6" w:semiHidden="0" w:uiPriority="61" w:unhideWhenUsed="0"/>
+    <w:lsdException w:name="Light Grid Accent 6" w:semiHidden="0" w:uiPriority="62" w:unhideWhenUsed="0"/>
+    <w:lsdException w:name="Medium Shading 1 Accent 6" w:semiHidden="0" w:uiPriority="63" w:unhideWhenUsed="0"/>
+    <w:lsdException w:name="Medium Shading 2 Accent 6" w:semiHidden="0" w:uiPriority="64" w:unhideWhenUsed="0"/>
+    <w:lsdException w:name="Medium List 1 Accent 6" w:semiHidden="0" w:uiPriority="65" w:unhideWhenUsed="0"/>
+    <w:lsdException w:name="Medium List 2 Accent 6" w:semiHidden="0" w:uiPriority="66" w:unhideWhenUsed="0"/>
+    <w:lsdException w:name="Medium Grid 1 Accent 6" w:semiHidden="0" w:uiPriority="67" w:unhideWhenUsed="0"/>
+    <w:lsdException w:name="Medium Grid 2 Accent 6" w:semiHidden="0" w:uiPriority="68" w:unhideWhenUsed="0"/>
+    <w:lsdException w:name="Medium Grid 3 Accent 6" w:semiHidden="0" w:uiPriority="69" w:unhideWhenUsed="0"/>
+    <w:lsdException w:name="Dark List Accent 6" w:semiHidden="0" w:uiPriority="70" w:unhideWhenUsed="0"/>
+    <w:lsdException w:name="Colorful Shading Accent 6" w:semiHidden="0" w:uiPriority="71" w:unhideWhenUsed="0"/>
+    <w:lsdException w:name="Colorful List Accent 6" w:semiHidden="0" w:uiPriority="72" w:unhideWhenUsed="0"/>
+    <w:lsdException w:name="Colorful Grid Accent 6" w:semiHidden="0" w:uiPriority="73" w:unhideWhenUsed="0"/>
+    <w:lsdException w:name="Subtle Emphasis" w:semiHidden="0" w:uiPriority="19" w:unhideWhenUsed="0" w:qFormat="1"/>
+    <w:lsdException w:name="Intense Emphasis" w:semiHidden="0" w:uiPriority="21" w:unhideWhenUsed="0" w:qFormat="1"/>
+    <w:lsdException w:name="Subtle Reference" w:semiHidden="0" w:uiPriority="31" w:unhideWhenUsed="0" w:qFormat="1"/>
+    <w:lsdException w:name="Intense Reference" w:semiHidden="0" w:uiPriority="32" w:unhideWhenUsed="0" w:qFormat="1"/>
+    <w:lsdException w:name="Book Title" w:semiHidden="0" w:uiPriority="33" w:unhideWhenUsed="0" w:qFormat="1"/>
+    <w:lsdException w:name="Bibliography" w:uiPriority="37"/>
+    <w:lsdException w:name="TOC Heading" w:uiPriority="39" w:qFormat="1"/>
   </w:latentStyles>
-  <w:style w:type="paragraph" w:default="1" w:styleId="Normal">
+  <w:style w:type="paragraph" w:default="1" w:styleId="Standard">
     <w:name w:val="Normal"/>
     <w:qFormat/>
   </w:style>
-  <w:style w:type="paragraph" w:styleId="Heading1">
+  <w:style w:type="paragraph" w:styleId="berschrift1">
     <w:name w:val="heading 1"/>
-    <w:basedOn w:val="Normal"/>
-    <w:next w:val="Normal"/>
-    <w:link w:val="Heading1Char"/>
+    <w:basedOn w:val="Standard"/>
+    <w:next w:val="Standard"/>
+    <w:link w:val="berschrift1Zchn"/>
     <w:uiPriority w:val="9"/>
     <w:qFormat/>
     <w:rsid w:val="00010FCF"/>
@@ -4041,11 +4363,11 @@
       <w:szCs w:val="28"/>
     </w:rPr>
   </w:style>
-  <w:style w:type="paragraph" w:styleId="Heading2">
+  <w:style w:type="paragraph" w:styleId="berschrift2">
     <w:name w:val="heading 2"/>
-    <w:basedOn w:val="Normal"/>
-    <w:next w:val="Normal"/>
-    <w:link w:val="Heading2Char"/>
+    <w:basedOn w:val="Standard"/>
+    <w:next w:val="Standard"/>
+    <w:link w:val="berschrift2Zchn"/>
     <w:uiPriority w:val="9"/>
     <w:unhideWhenUsed/>
     <w:qFormat/>
@@ -4065,11 +4387,11 @@
       <w:szCs w:val="26"/>
     </w:rPr>
   </w:style>
-  <w:style w:type="paragraph" w:styleId="Heading3">
+  <w:style w:type="paragraph" w:styleId="berschrift3">
     <w:name w:val="heading 3"/>
-    <w:basedOn w:val="Normal"/>
-    <w:next w:val="Normal"/>
-    <w:link w:val="Heading3Char"/>
+    <w:basedOn w:val="Standard"/>
+    <w:next w:val="Standard"/>
+    <w:link w:val="berschrift3Zchn"/>
     <w:uiPriority w:val="9"/>
     <w:unhideWhenUsed/>
     <w:qFormat/>
@@ -4087,13 +4409,13 @@
       <w:color w:val="4472C4" w:themeColor="accent1"/>
     </w:rPr>
   </w:style>
-  <w:style w:type="character" w:default="1" w:styleId="DefaultParagraphFont">
+  <w:style w:type="character" w:default="1" w:styleId="Absatz-Standardschriftart">
     <w:name w:val="Default Paragraph Font"/>
     <w:uiPriority w:val="1"/>
     <w:semiHidden/>
     <w:unhideWhenUsed/>
   </w:style>
-  <w:style w:type="table" w:default="1" w:styleId="TableNormal">
+  <w:style w:type="table" w:default="1" w:styleId="NormaleTabelle">
     <w:name w:val="Normal Table"/>
     <w:uiPriority w:val="99"/>
     <w:semiHidden/>
@@ -4108,15 +4430,15 @@
       </w:tblCellMar>
     </w:tblPr>
   </w:style>
-  <w:style w:type="numbering" w:default="1" w:styleId="NoList">
+  <w:style w:type="numbering" w:default="1" w:styleId="KeineListe">
     <w:name w:val="No List"/>
     <w:uiPriority w:val="99"/>
     <w:semiHidden/>
     <w:unhideWhenUsed/>
   </w:style>
-  <w:style w:type="table" w:styleId="TableGrid">
+  <w:style w:type="table" w:styleId="Tabellenraster">
     <w:name w:val="Table Grid"/>
-    <w:basedOn w:val="TableNormal"/>
+    <w:basedOn w:val="NormaleTabelle"/>
     <w:uiPriority w:val="39"/>
     <w:rsid w:val="006C1A55"/>
     <w:tblPr>
@@ -4137,11 +4459,11 @@
       </w:tblCellMar>
     </w:tblPr>
   </w:style>
-  <w:style w:type="paragraph" w:styleId="Title">
+  <w:style w:type="paragraph" w:styleId="Titel">
     <w:name w:val="Title"/>
-    <w:basedOn w:val="Normal"/>
-    <w:next w:val="Normal"/>
-    <w:link w:val="TitleChar"/>
+    <w:basedOn w:val="Standard"/>
+    <w:next w:val="Standard"/>
+    <w:link w:val="TitelZchn"/>
     <w:uiPriority w:val="10"/>
     <w:qFormat/>
     <w:rsid w:val="001E73C5"/>
@@ -4161,10 +4483,10 @@
       <w:szCs w:val="52"/>
     </w:rPr>
   </w:style>
-  <w:style w:type="character" w:customStyle="1" w:styleId="TitleChar">
-    <w:name w:val="Title Char"/>
-    <w:basedOn w:val="DefaultParagraphFont"/>
-    <w:link w:val="Title"/>
+  <w:style w:type="character" w:customStyle="1" w:styleId="TitelZchn">
+    <w:name w:val="Titel Zchn"/>
+    <w:basedOn w:val="Absatz-Standardschriftart"/>
+    <w:link w:val="Titel"/>
     <w:uiPriority w:val="10"/>
     <w:rsid w:val="001E73C5"/>
     <w:rPr>
@@ -4176,10 +4498,10 @@
       <w:szCs w:val="52"/>
     </w:rPr>
   </w:style>
-  <w:style w:type="character" w:customStyle="1" w:styleId="Heading2Char">
-    <w:name w:val="Heading 2 Char"/>
-    <w:basedOn w:val="DefaultParagraphFont"/>
-    <w:link w:val="Heading2"/>
+  <w:style w:type="character" w:customStyle="1" w:styleId="berschrift2Zchn">
+    <w:name w:val="Überschrift 2 Zchn"/>
+    <w:basedOn w:val="Absatz-Standardschriftart"/>
+    <w:link w:val="berschrift2"/>
     <w:uiPriority w:val="9"/>
     <w:rsid w:val="001E73C5"/>
     <w:rPr>
@@ -4191,10 +4513,10 @@
       <w:szCs w:val="26"/>
     </w:rPr>
   </w:style>
-  <w:style w:type="character" w:customStyle="1" w:styleId="Heading3Char">
-    <w:name w:val="Heading 3 Char"/>
-    <w:basedOn w:val="DefaultParagraphFont"/>
-    <w:link w:val="Heading3"/>
+  <w:style w:type="character" w:customStyle="1" w:styleId="berschrift3Zchn">
+    <w:name w:val="Überschrift 3 Zchn"/>
+    <w:basedOn w:val="Absatz-Standardschriftart"/>
+    <w:link w:val="berschrift3"/>
     <w:uiPriority w:val="9"/>
     <w:rsid w:val="00010FCF"/>
     <w:rPr>
@@ -4204,10 +4526,10 @@
       <w:color w:val="4472C4" w:themeColor="accent1"/>
     </w:rPr>
   </w:style>
-  <w:style w:type="character" w:customStyle="1" w:styleId="Heading1Char">
-    <w:name w:val="Heading 1 Char"/>
-    <w:basedOn w:val="DefaultParagraphFont"/>
-    <w:link w:val="Heading1"/>
+  <w:style w:type="character" w:customStyle="1" w:styleId="berschrift1Zchn">
+    <w:name w:val="Überschrift 1 Zchn"/>
+    <w:basedOn w:val="Absatz-Standardschriftart"/>
+    <w:link w:val="berschrift1"/>
     <w:uiPriority w:val="9"/>
     <w:rsid w:val="00010FCF"/>
     <w:rPr>
@@ -4221,7 +4543,372 @@
   </w:style>
   <w:style w:type="character" w:customStyle="1" w:styleId="shorttext">
     <w:name w:val="short_text"/>
-    <w:basedOn w:val="DefaultParagraphFont"/>
+    <w:basedOn w:val="Absatz-Standardschriftart"/>
+    <w:rsid w:val="003A7426"/>
+  </w:style>
+</w:styles>
+</file>
+
+<file path=word/stylesWithEffects.xml><?xml version="1.0" encoding="utf-8"?>
+<w:styles xmlns:wpc="http://schemas.microsoft.com/office/word/2010/wordprocessingCanvas" xmlns:mc="http://schemas.openxmlformats.org/markup-compatibility/2006" xmlns:o="urn:schemas-microsoft-com:office:office" xmlns:r="http://schemas.openxmlformats.org/officeDocument/2006/relationships" xmlns:m="http://schemas.openxmlformats.org/officeDocument/2006/math" xmlns:v="urn:schemas-microsoft-com:vml" xmlns:wp14="http://schemas.microsoft.com/office/word/2010/wordprocessingDrawing" xmlns:wp="http://schemas.openxmlformats.org/drawingml/2006/wordprocessingDrawing" xmlns:w10="urn:schemas-microsoft-com:office:word" xmlns:w="http://schemas.openxmlformats.org/wordprocessingml/2006/main" xmlns:w14="http://schemas.microsoft.com/office/word/2010/wordml" xmlns:wpg="http://schemas.microsoft.com/office/word/2010/wordprocessingGroup" xmlns:wpi="http://schemas.microsoft.com/office/word/2010/wordprocessingInk" xmlns:wne="http://schemas.microsoft.com/office/word/2006/wordml" xmlns:wps="http://schemas.microsoft.com/office/word/2010/wordprocessingShape" mc:Ignorable="w14 wp14">
+  <w:docDefaults>
+    <w:rPrDefault>
+      <w:rPr>
+        <w:rFonts w:asciiTheme="minorHAnsi" w:eastAsiaTheme="minorHAnsi" w:hAnsiTheme="minorHAnsi" w:cstheme="minorBidi"/>
+        <w:sz w:val="24"/>
+        <w:szCs w:val="24"/>
+        <w:lang w:val="en-GB" w:eastAsia="en-US" w:bidi="ar-SA"/>
+      </w:rPr>
+    </w:rPrDefault>
+    <w:pPrDefault/>
+  </w:docDefaults>
+  <w:latentStyles w:defLockedState="0" w:defUIPriority="99" w:defSemiHidden="1" w:defUnhideWhenUsed="1" w:defQFormat="0" w:count="267">
+    <w:lsdException w:name="Normal" w:semiHidden="0" w:uiPriority="0" w:unhideWhenUsed="0" w:qFormat="1"/>
+    <w:lsdException w:name="heading 1" w:semiHidden="0" w:uiPriority="9" w:unhideWhenUsed="0" w:qFormat="1"/>
+    <w:lsdException w:name="heading 2" w:uiPriority="9" w:qFormat="1"/>
+    <w:lsdException w:name="heading 3" w:uiPriority="9" w:qFormat="1"/>
+    <w:lsdException w:name="heading 4" w:uiPriority="9" w:qFormat="1"/>
+    <w:lsdException w:name="heading 5" w:uiPriority="9" w:qFormat="1"/>
+    <w:lsdException w:name="heading 6" w:uiPriority="9" w:qFormat="1"/>
+    <w:lsdException w:name="heading 7" w:uiPriority="9" w:qFormat="1"/>
+    <w:lsdException w:name="heading 8" w:uiPriority="9" w:qFormat="1"/>
+    <w:lsdException w:name="heading 9" w:uiPriority="9" w:qFormat="1"/>
+    <w:lsdException w:name="toc 1" w:uiPriority="39"/>
+    <w:lsdException w:name="toc 2" w:uiPriority="39"/>
+    <w:lsdException w:name="toc 3" w:uiPriority="39"/>
+    <w:lsdException w:name="toc 4" w:uiPriority="39"/>
+    <w:lsdException w:name="toc 5" w:uiPriority="39"/>
+    <w:lsdException w:name="toc 6" w:uiPriority="39"/>
+    <w:lsdException w:name="toc 7" w:uiPriority="39"/>
+    <w:lsdException w:name="toc 8" w:uiPriority="39"/>
+    <w:lsdException w:name="toc 9" w:uiPriority="39"/>
+    <w:lsdException w:name="caption" w:uiPriority="35" w:qFormat="1"/>
+    <w:lsdException w:name="Title" w:semiHidden="0" w:uiPriority="10" w:unhideWhenUsed="0" w:qFormat="1"/>
+    <w:lsdException w:name="Default Paragraph Font" w:uiPriority="1"/>
+    <w:lsdException w:name="Subtitle" w:semiHidden="0" w:uiPriority="11" w:unhideWhenUsed="0" w:qFormat="1"/>
+    <w:lsdException w:name="Strong" w:semiHidden="0" w:uiPriority="22" w:unhideWhenUsed="0" w:qFormat="1"/>
+    <w:lsdException w:name="Emphasis" w:semiHidden="0" w:uiPriority="20" w:unhideWhenUsed="0" w:qFormat="1"/>
+    <w:lsdException w:name="Table Grid" w:semiHidden="0" w:uiPriority="39" w:unhideWhenUsed="0"/>
+    <w:lsdException w:name="Placeholder Text" w:unhideWhenUsed="0"/>
+    <w:lsdException w:name="No Spacing" w:semiHidden="0" w:uiPriority="1" w:unhideWhenUsed="0" w:qFormat="1"/>
+    <w:lsdException w:name="Light Shading" w:semiHidden="0" w:uiPriority="60" w:unhideWhenUsed="0"/>
+    <w:lsdException w:name="Light List" w:semiHidden="0" w:uiPriority="61" w:unhideWhenUsed="0"/>
+    <w:lsdException w:name="Light Grid" w:semiHidden="0" w:uiPriority="62" w:unhideWhenUsed="0"/>
+    <w:lsdException w:name="Medium Shading 1" w:semiHidden="0" w:uiPriority="63" w:unhideWhenUsed="0"/>
+    <w:lsdException w:name="Medium Shading 2" w:semiHidden="0" w:uiPriority="64" w:unhideWhenUsed="0"/>
+    <w:lsdException w:name="Medium List 1" w:semiHidden="0" w:uiPriority="65" w:unhideWhenUsed="0"/>
+    <w:lsdException w:name="Medium List 2" w:semiHidden="0" w:uiPriority="66" w:unhideWhenUsed="0"/>
+    <w:lsdException w:name="Medium Grid 1" w:semiHidden="0" w:uiPriority="67" w:unhideWhenUsed="0"/>
+    <w:lsdException w:name="Medium Grid 2" w:semiHidden="0" w:uiPriority="68" w:unhideWhenUsed="0"/>
+    <w:lsdException w:name="Medium Grid 3" w:semiHidden="0" w:uiPriority="69" w:unhideWhenUsed="0"/>
+    <w:lsdException w:name="Dark List" w:semiHidden="0" w:uiPriority="70" w:unhideWhenUsed="0"/>
+    <w:lsdException w:name="Colorful Shading" w:semiHidden="0" w:uiPriority="71" w:unhideWhenUsed="0"/>
+    <w:lsdException w:name="Colorful List" w:semiHidden="0" w:uiPriority="72" w:unhideWhenUsed="0"/>
+    <w:lsdException w:name="Colorful Grid" w:semiHidden="0" w:uiPriority="73" w:unhideWhenUsed="0"/>
+    <w:lsdException w:name="Light Shading Accent 1" w:semiHidden="0" w:uiPriority="60" w:unhideWhenUsed="0"/>
+    <w:lsdException w:name="Light List Accent 1" w:semiHidden="0" w:uiPriority="61" w:unhideWhenUsed="0"/>
+    <w:lsdException w:name="Light Grid Accent 1" w:semiHidden="0" w:uiPriority="62" w:unhideWhenUsed="0"/>
+    <w:lsdException w:name="Medium Shading 1 Accent 1" w:semiHidden="0" w:uiPriority="63" w:unhideWhenUsed="0"/>
+    <w:lsdException w:name="Medium Shading 2 Accent 1" w:semiHidden="0" w:uiPriority="64" w:unhideWhenUsed="0"/>
+    <w:lsdException w:name="Medium List 1 Accent 1" w:semiHidden="0" w:uiPriority="65" w:unhideWhenUsed="0"/>
+    <w:lsdException w:name="Revision" w:unhideWhenUsed="0"/>
+    <w:lsdException w:name="List Paragraph" w:semiHidden="0" w:uiPriority="34" w:unhideWhenUsed="0" w:qFormat="1"/>
+    <w:lsdException w:name="Quote" w:semiHidden="0" w:uiPriority="29" w:unhideWhenUsed="0" w:qFormat="1"/>
+    <w:lsdException w:name="Intense Quote" w:semiHidden="0" w:uiPriority="30" w:unhideWhenUsed="0" w:qFormat="1"/>
+    <w:lsdException w:name="Medium List 2 Accent 1" w:semiHidden="0" w:uiPriority="66" w:unhideWhenUsed="0"/>
+    <w:lsdException w:name="Medium Grid 1 Accent 1" w:semiHidden="0" w:uiPriority="67" w:unhideWhenUsed="0"/>
+    <w:lsdException w:name="Medium Grid 2 Accent 1" w:semiHidden="0" w:uiPriority="68" w:unhideWhenUsed="0"/>
+    <w:lsdException w:name="Medium Grid 3 Accent 1" w:semiHidden="0" w:uiPriority="69" w:unhideWhenUsed="0"/>
+    <w:lsdException w:name="Dark List Accent 1" w:semiHidden="0" w:uiPriority="70" w:unhideWhenUsed="0"/>
+    <w:lsdException w:name="Colorful Shading Accent 1" w:semiHidden="0" w:uiPriority="71" w:unhideWhenUsed="0"/>
+    <w:lsdException w:name="Colorful List Accent 1" w:semiHidden="0" w:uiPriority="72" w:unhideWhenUsed="0"/>
+    <w:lsdException w:name="Colorful Grid Accent 1" w:semiHidden="0" w:uiPriority="73" w:unhideWhenUsed="0"/>
+    <w:lsdException w:name="Light Shading Accent 2" w:semiHidden="0" w:uiPriority="60" w:unhideWhenUsed="0"/>
+    <w:lsdException w:name="Light List Accent 2" w:semiHidden="0" w:uiPriority="61" w:unhideWhenUsed="0"/>
+    <w:lsdException w:name="Light Grid Accent 2" w:semiHidden="0" w:uiPriority="62" w:unhideWhenUsed="0"/>
+    <w:lsdException w:name="Medium Shading 1 Accent 2" w:semiHidden="0" w:uiPriority="63" w:unhideWhenUsed="0"/>
+    <w:lsdException w:name="Medium Shading 2 Accent 2" w:semiHidden="0" w:uiPriority="64" w:unhideWhenUsed="0"/>
+    <w:lsdException w:name="Medium List 1 Accent 2" w:semiHidden="0" w:uiPriority="65" w:unhideWhenUsed="0"/>
+    <w:lsdException w:name="Medium List 2 Accent 2" w:semiHidden="0" w:uiPriority="66" w:unhideWhenUsed="0"/>
+    <w:lsdException w:name="Medium Grid 1 Accent 2" w:semiHidden="0" w:uiPriority="67" w:unhideWhenUsed="0"/>
+    <w:lsdException w:name="Medium Grid 2 Accent 2" w:semiHidden="0" w:uiPriority="68" w:unhideWhenUsed="0"/>
+    <w:lsdException w:name="Medium Grid 3 Accent 2" w:semiHidden="0" w:uiPriority="69" w:unhideWhenUsed="0"/>
+    <w:lsdException w:name="Dark List Accent 2" w:semiHidden="0" w:uiPriority="70" w:unhideWhenUsed="0"/>
+    <w:lsdException w:name="Colorful Shading Accent 2" w:semiHidden="0" w:uiPriority="71" w:unhideWhenUsed="0"/>
+    <w:lsdException w:name="Colorful List Accent 2" w:semiHidden="0" w:uiPriority="72" w:unhideWhenUsed="0"/>
+    <w:lsdException w:name="Colorful Grid Accent 2" w:semiHidden="0" w:uiPriority="73" w:unhideWhenUsed="0"/>
+    <w:lsdException w:name="Light Shading Accent 3" w:semiHidden="0" w:uiPriority="60" w:unhideWhenUsed="0"/>
+    <w:lsdException w:name="Light List Accent 3" w:semiHidden="0" w:uiPriority="61" w:unhideWhenUsed="0"/>
+    <w:lsdException w:name="Light Grid Accent 3" w:semiHidden="0" w:uiPriority="62" w:unhideWhenUsed="0"/>
+    <w:lsdException w:name="Medium Shading 1 Accent 3" w:semiHidden="0" w:uiPriority="63" w:unhideWhenUsed="0"/>
+    <w:lsdException w:name="Medium Shading 2 Accent 3" w:semiHidden="0" w:uiPriority="64" w:unhideWhenUsed="0"/>
+    <w:lsdException w:name="Medium List 1 Accent 3" w:semiHidden="0" w:uiPriority="65" w:unhideWhenUsed="0"/>
+    <w:lsdException w:name="Medium List 2 Accent 3" w:semiHidden="0" w:uiPriority="66" w:unhideWhenUsed="0"/>
+    <w:lsdException w:name="Medium Grid 1 Accent 3" w:semiHidden="0" w:uiPriority="67" w:unhideWhenUsed="0"/>
+    <w:lsdException w:name="Medium Grid 2 Accent 3" w:semiHidden="0" w:uiPriority="68" w:unhideWhenUsed="0"/>
+    <w:lsdException w:name="Medium Grid 3 Accent 3" w:semiHidden="0" w:uiPriority="69" w:unhideWhenUsed="0"/>
+    <w:lsdException w:name="Dark List Accent 3" w:semiHidden="0" w:uiPriority="70" w:unhideWhenUsed="0"/>
+    <w:lsdException w:name="Colorful Shading Accent 3" w:semiHidden="0" w:uiPriority="71" w:unhideWhenUsed="0"/>
+    <w:lsdException w:name="Colorful List Accent 3" w:semiHidden="0" w:uiPriority="72" w:unhideWhenUsed="0"/>
+    <w:lsdException w:name="Colorful Grid Accent 3" w:semiHidden="0" w:uiPriority="73" w:unhideWhenUsed="0"/>
+    <w:lsdException w:name="Light Shading Accent 4" w:semiHidden="0" w:uiPriority="60" w:unhideWhenUsed="0"/>
+    <w:lsdException w:name="Light List Accent 4" w:semiHidden="0" w:uiPriority="61" w:unhideWhenUsed="0"/>
+    <w:lsdException w:name="Light Grid Accent 4" w:semiHidden="0" w:uiPriority="62" w:unhideWhenUsed="0"/>
+    <w:lsdException w:name="Medium Shading 1 Accent 4" w:semiHidden="0" w:uiPriority="63" w:unhideWhenUsed="0"/>
+    <w:lsdException w:name="Medium Shading 2 Accent 4" w:semiHidden="0" w:uiPriority="64" w:unhideWhenUsed="0"/>
+    <w:lsdException w:name="Medium List 1 Accent 4" w:semiHidden="0" w:uiPriority="65" w:unhideWhenUsed="0"/>
+    <w:lsdException w:name="Medium List 2 Accent 4" w:semiHidden="0" w:uiPriority="66" w:unhideWhenUsed="0"/>
+    <w:lsdException w:name="Medium Grid 1 Accent 4" w:semiHidden="0" w:uiPriority="67" w:unhideWhenUsed="0"/>
+    <w:lsdException w:name="Medium Grid 2 Accent 4" w:semiHidden="0" w:uiPriority="68" w:unhideWhenUsed="0"/>
+    <w:lsdException w:name="Medium Grid 3 Accent 4" w:semiHidden="0" w:uiPriority="69" w:unhideWhenUsed="0"/>
+    <w:lsdException w:name="Dark List Accent 4" w:semiHidden="0" w:uiPriority="70" w:unhideWhenUsed="0"/>
+    <w:lsdException w:name="Colorful Shading Accent 4" w:semiHidden="0" w:uiPriority="71" w:unhideWhenUsed="0"/>
+    <w:lsdException w:name="Colorful List Accent 4" w:semiHidden="0" w:uiPriority="72" w:unhideWhenUsed="0"/>
+    <w:lsdException w:name="Colorful Grid Accent 4" w:semiHidden="0" w:uiPriority="73" w:unhideWhenUsed="0"/>
+    <w:lsdException w:name="Light Shading Accent 5" w:semiHidden="0" w:uiPriority="60" w:unhideWhenUsed="0"/>
+    <w:lsdException w:name="Light List Accent 5" w:semiHidden="0" w:uiPriority="61" w:unhideWhenUsed="0"/>
+    <w:lsdException w:name="Light Grid Accent 5" w:semiHidden="0" w:uiPriority="62" w:unhideWhenUsed="0"/>
+    <w:lsdException w:name="Medium Shading 1 Accent 5" w:semiHidden="0" w:uiPriority="63" w:unhideWhenUsed="0"/>
+    <w:lsdException w:name="Medium Shading 2 Accent 5" w:semiHidden="0" w:uiPriority="64" w:unhideWhenUsed="0"/>
+    <w:lsdException w:name="Medium List 1 Accent 5" w:semiHidden="0" w:uiPriority="65" w:unhideWhenUsed="0"/>
+    <w:lsdException w:name="Medium List 2 Accent 5" w:semiHidden="0" w:uiPriority="66" w:unhideWhenUsed="0"/>
+    <w:lsdException w:name="Medium Grid 1 Accent 5" w:semiHidden="0" w:uiPriority="67" w:unhideWhenUsed="0"/>
+    <w:lsdException w:name="Medium Grid 2 Accent 5" w:semiHidden="0" w:uiPriority="68" w:unhideWhenUsed="0"/>
+    <w:lsdException w:name="Medium Grid 3 Accent 5" w:semiHidden="0" w:uiPriority="69" w:unhideWhenUsed="0"/>
+    <w:lsdException w:name="Dark List Accent 5" w:semiHidden="0" w:uiPriority="70" w:unhideWhenUsed="0"/>
+    <w:lsdException w:name="Colorful Shading Accent 5" w:semiHidden="0" w:uiPriority="71" w:unhideWhenUsed="0"/>
+    <w:lsdException w:name="Colorful List Accent 5" w:semiHidden="0" w:uiPriority="72" w:unhideWhenUsed="0"/>
+    <w:lsdException w:name="Colorful Grid Accent 5" w:semiHidden="0" w:uiPriority="73" w:unhideWhenUsed="0"/>
+    <w:lsdException w:name="Light Shading Accent 6" w:semiHidden="0" w:uiPriority="60" w:unhideWhenUsed="0"/>
+    <w:lsdException w:name="Light List Accent 6" w:semiHidden="0" w:uiPriority="61" w:unhideWhenUsed="0"/>
+    <w:lsdException w:name="Light Grid Accent 6" w:semiHidden="0" w:uiPriority="62" w:unhideWhenUsed="0"/>
+    <w:lsdException w:name="Medium Shading 1 Accent 6" w:semiHidden="0" w:uiPriority="63" w:unhideWhenUsed="0"/>
+    <w:lsdException w:name="Medium Shading 2 Accent 6" w:semiHidden="0" w:uiPriority="64" w:unhideWhenUsed="0"/>
+    <w:lsdException w:name="Medium List 1 Accent 6" w:semiHidden="0" w:uiPriority="65" w:unhideWhenUsed="0"/>
+    <w:lsdException w:name="Medium List 2 Accent 6" w:semiHidden="0" w:uiPriority="66" w:unhideWhenUsed="0"/>
+    <w:lsdException w:name="Medium Grid 1 Accent 6" w:semiHidden="0" w:uiPriority="67" w:unhideWhenUsed="0"/>
+    <w:lsdException w:name="Medium Grid 2 Accent 6" w:semiHidden="0" w:uiPriority="68" w:unhideWhenUsed="0"/>
+    <w:lsdException w:name="Medium Grid 3 Accent 6" w:semiHidden="0" w:uiPriority="69" w:unhideWhenUsed="0"/>
+    <w:lsdException w:name="Dark List Accent 6" w:semiHidden="0" w:uiPriority="70" w:unhideWhenUsed="0"/>
+    <w:lsdException w:name="Colorful Shading Accent 6" w:semiHidden="0" w:uiPriority="71" w:unhideWhenUsed="0"/>
+    <w:lsdException w:name="Colorful List Accent 6" w:semiHidden="0" w:uiPriority="72" w:unhideWhenUsed="0"/>
+    <w:lsdException w:name="Colorful Grid Accent 6" w:semiHidden="0" w:uiPriority="73" w:unhideWhenUsed="0"/>
+    <w:lsdException w:name="Subtle Emphasis" w:semiHidden="0" w:uiPriority="19" w:unhideWhenUsed="0" w:qFormat="1"/>
+    <w:lsdException w:name="Intense Emphasis" w:semiHidden="0" w:uiPriority="21" w:unhideWhenUsed="0" w:qFormat="1"/>
+    <w:lsdException w:name="Subtle Reference" w:semiHidden="0" w:uiPriority="31" w:unhideWhenUsed="0" w:qFormat="1"/>
+    <w:lsdException w:name="Intense Reference" w:semiHidden="0" w:uiPriority="32" w:unhideWhenUsed="0" w:qFormat="1"/>
+    <w:lsdException w:name="Book Title" w:semiHidden="0" w:uiPriority="33" w:unhideWhenUsed="0" w:qFormat="1"/>
+    <w:lsdException w:name="Bibliography" w:uiPriority="37"/>
+    <w:lsdException w:name="TOC Heading" w:uiPriority="39" w:qFormat="1"/>
+  </w:latentStyles>
+  <w:style w:type="paragraph" w:default="1" w:styleId="Standard">
+    <w:name w:val="Normal"/>
+    <w:qFormat/>
+  </w:style>
+  <w:style w:type="paragraph" w:styleId="berschrift1">
+    <w:name w:val="heading 1"/>
+    <w:basedOn w:val="Standard"/>
+    <w:next w:val="Standard"/>
+    <w:link w:val="berschrift1Zchn"/>
+    <w:uiPriority w:val="9"/>
+    <w:qFormat/>
+    <w:rsid w:val="00010FCF"/>
+    <w:pPr>
+      <w:keepNext/>
+      <w:keepLines/>
+      <w:spacing w:before="480"/>
+      <w:outlineLvl w:val="0"/>
+    </w:pPr>
+    <w:rPr>
+      <w:rFonts w:asciiTheme="majorHAnsi" w:eastAsiaTheme="majorEastAsia" w:hAnsiTheme="majorHAnsi" w:cstheme="majorBidi"/>
+      <w:b/>
+      <w:bCs/>
+      <w:color w:val="2F5496" w:themeColor="accent1" w:themeShade="BF"/>
+      <w:sz w:val="28"/>
+      <w:szCs w:val="28"/>
+    </w:rPr>
+  </w:style>
+  <w:style w:type="paragraph" w:styleId="berschrift2">
+    <w:name w:val="heading 2"/>
+    <w:basedOn w:val="Standard"/>
+    <w:next w:val="Standard"/>
+    <w:link w:val="berschrift2Zchn"/>
+    <w:uiPriority w:val="9"/>
+    <w:unhideWhenUsed/>
+    <w:qFormat/>
+    <w:rsid w:val="001E73C5"/>
+    <w:pPr>
+      <w:keepNext/>
+      <w:keepLines/>
+      <w:spacing w:before="200"/>
+      <w:outlineLvl w:val="1"/>
+    </w:pPr>
+    <w:rPr>
+      <w:rFonts w:asciiTheme="majorHAnsi" w:eastAsiaTheme="majorEastAsia" w:hAnsiTheme="majorHAnsi" w:cstheme="majorBidi"/>
+      <w:b/>
+      <w:bCs/>
+      <w:color w:val="4472C4" w:themeColor="accent1"/>
+      <w:sz w:val="26"/>
+      <w:szCs w:val="26"/>
+    </w:rPr>
+  </w:style>
+  <w:style w:type="paragraph" w:styleId="berschrift3">
+    <w:name w:val="heading 3"/>
+    <w:basedOn w:val="Standard"/>
+    <w:next w:val="Standard"/>
+    <w:link w:val="berschrift3Zchn"/>
+    <w:uiPriority w:val="9"/>
+    <w:unhideWhenUsed/>
+    <w:qFormat/>
+    <w:rsid w:val="00010FCF"/>
+    <w:pPr>
+      <w:keepNext/>
+      <w:keepLines/>
+      <w:spacing w:before="200"/>
+      <w:outlineLvl w:val="2"/>
+    </w:pPr>
+    <w:rPr>
+      <w:rFonts w:asciiTheme="majorHAnsi" w:eastAsiaTheme="majorEastAsia" w:hAnsiTheme="majorHAnsi" w:cstheme="majorBidi"/>
+      <w:b/>
+      <w:bCs/>
+      <w:color w:val="4472C4" w:themeColor="accent1"/>
+    </w:rPr>
+  </w:style>
+  <w:style w:type="character" w:default="1" w:styleId="Absatz-Standardschriftart">
+    <w:name w:val="Default Paragraph Font"/>
+    <w:uiPriority w:val="1"/>
+    <w:semiHidden/>
+    <w:unhideWhenUsed/>
+  </w:style>
+  <w:style w:type="table" w:default="1" w:styleId="NormaleTabelle">
+    <w:name w:val="Normal Table"/>
+    <w:uiPriority w:val="99"/>
+    <w:semiHidden/>
+    <w:unhideWhenUsed/>
+    <w:tblPr>
+      <w:tblInd w:w="0" w:type="dxa"/>
+      <w:tblCellMar>
+        <w:top w:w="0" w:type="dxa"/>
+        <w:left w:w="108" w:type="dxa"/>
+        <w:bottom w:w="0" w:type="dxa"/>
+        <w:right w:w="108" w:type="dxa"/>
+      </w:tblCellMar>
+    </w:tblPr>
+  </w:style>
+  <w:style w:type="numbering" w:default="1" w:styleId="KeineListe">
+    <w:name w:val="No List"/>
+    <w:uiPriority w:val="99"/>
+    <w:semiHidden/>
+    <w:unhideWhenUsed/>
+  </w:style>
+  <w:style w:type="table" w:styleId="Tabellenraster">
+    <w:name w:val="Table Grid"/>
+    <w:basedOn w:val="NormaleTabelle"/>
+    <w:uiPriority w:val="39"/>
+    <w:rsid w:val="006C1A55"/>
+    <w:tblPr>
+      <w:tblInd w:w="0" w:type="dxa"/>
+      <w:tblBorders>
+        <w:top w:val="single" w:sz="4" w:space="0" w:color="auto"/>
+        <w:left w:val="single" w:sz="4" w:space="0" w:color="auto"/>
+        <w:bottom w:val="single" w:sz="4" w:space="0" w:color="auto"/>
+        <w:right w:val="single" w:sz="4" w:space="0" w:color="auto"/>
+        <w:insideH w:val="single" w:sz="4" w:space="0" w:color="auto"/>
+        <w:insideV w:val="single" w:sz="4" w:space="0" w:color="auto"/>
+      </w:tblBorders>
+      <w:tblCellMar>
+        <w:top w:w="0" w:type="dxa"/>
+        <w:left w:w="108" w:type="dxa"/>
+        <w:bottom w:w="0" w:type="dxa"/>
+        <w:right w:w="108" w:type="dxa"/>
+      </w:tblCellMar>
+    </w:tblPr>
+  </w:style>
+  <w:style w:type="paragraph" w:styleId="Titel">
+    <w:name w:val="Title"/>
+    <w:basedOn w:val="Standard"/>
+    <w:next w:val="Standard"/>
+    <w:link w:val="TitelZchn"/>
+    <w:uiPriority w:val="10"/>
+    <w:qFormat/>
+    <w:rsid w:val="001E73C5"/>
+    <w:pPr>
+      <w:pBdr>
+        <w:bottom w:val="single" w:sz="8" w:space="4" w:color="4472C4" w:themeColor="accent1"/>
+      </w:pBdr>
+      <w:spacing w:after="300"/>
+      <w:contextualSpacing/>
+    </w:pPr>
+    <w:rPr>
+      <w:rFonts w:asciiTheme="majorHAnsi" w:eastAsiaTheme="majorEastAsia" w:hAnsiTheme="majorHAnsi" w:cstheme="majorBidi"/>
+      <w:color w:val="323E4F" w:themeColor="text2" w:themeShade="BF"/>
+      <w:spacing w:val="5"/>
+      <w:kern w:val="28"/>
+      <w:sz w:val="52"/>
+      <w:szCs w:val="52"/>
+    </w:rPr>
+  </w:style>
+  <w:style w:type="character" w:customStyle="1" w:styleId="TitelZchn">
+    <w:name w:val="Titel Zchn"/>
+    <w:basedOn w:val="Absatz-Standardschriftart"/>
+    <w:link w:val="Titel"/>
+    <w:uiPriority w:val="10"/>
+    <w:rsid w:val="001E73C5"/>
+    <w:rPr>
+      <w:rFonts w:asciiTheme="majorHAnsi" w:eastAsiaTheme="majorEastAsia" w:hAnsiTheme="majorHAnsi" w:cstheme="majorBidi"/>
+      <w:color w:val="323E4F" w:themeColor="text2" w:themeShade="BF"/>
+      <w:spacing w:val="5"/>
+      <w:kern w:val="28"/>
+      <w:sz w:val="52"/>
+      <w:szCs w:val="52"/>
+    </w:rPr>
+  </w:style>
+  <w:style w:type="character" w:customStyle="1" w:styleId="berschrift2Zchn">
+    <w:name w:val="Überschrift 2 Zchn"/>
+    <w:basedOn w:val="Absatz-Standardschriftart"/>
+    <w:link w:val="berschrift2"/>
+    <w:uiPriority w:val="9"/>
+    <w:rsid w:val="001E73C5"/>
+    <w:rPr>
+      <w:rFonts w:asciiTheme="majorHAnsi" w:eastAsiaTheme="majorEastAsia" w:hAnsiTheme="majorHAnsi" w:cstheme="majorBidi"/>
+      <w:b/>
+      <w:bCs/>
+      <w:color w:val="4472C4" w:themeColor="accent1"/>
+      <w:sz w:val="26"/>
+      <w:szCs w:val="26"/>
+    </w:rPr>
+  </w:style>
+  <w:style w:type="character" w:customStyle="1" w:styleId="berschrift3Zchn">
+    <w:name w:val="Überschrift 3 Zchn"/>
+    <w:basedOn w:val="Absatz-Standardschriftart"/>
+    <w:link w:val="berschrift3"/>
+    <w:uiPriority w:val="9"/>
+    <w:rsid w:val="00010FCF"/>
+    <w:rPr>
+      <w:rFonts w:asciiTheme="majorHAnsi" w:eastAsiaTheme="majorEastAsia" w:hAnsiTheme="majorHAnsi" w:cstheme="majorBidi"/>
+      <w:b/>
+      <w:bCs/>
+      <w:color w:val="4472C4" w:themeColor="accent1"/>
+    </w:rPr>
+  </w:style>
+  <w:style w:type="character" w:customStyle="1" w:styleId="berschrift1Zchn">
+    <w:name w:val="Überschrift 1 Zchn"/>
+    <w:basedOn w:val="Absatz-Standardschriftart"/>
+    <w:link w:val="berschrift1"/>
+    <w:uiPriority w:val="9"/>
+    <w:rsid w:val="00010FCF"/>
+    <w:rPr>
+      <w:rFonts w:asciiTheme="majorHAnsi" w:eastAsiaTheme="majorEastAsia" w:hAnsiTheme="majorHAnsi" w:cstheme="majorBidi"/>
+      <w:b/>
+      <w:bCs/>
+      <w:color w:val="2F5496" w:themeColor="accent1" w:themeShade="BF"/>
+      <w:sz w:val="28"/>
+      <w:szCs w:val="28"/>
+    </w:rPr>
+  </w:style>
+  <w:style w:type="character" w:customStyle="1" w:styleId="shorttext">
+    <w:name w:val="short_text"/>
+    <w:basedOn w:val="Absatz-Standardschriftart"/>
     <w:rsid w:val="003A7426"/>
   </w:style>
 </w:styles>
@@ -4482,7 +5169,7 @@
   <a:extraClrSchemeLst/>
   <a:extLst>
     <a:ext uri="{05A4C25C-085E-4340-85A3-A5531E510DB2}">
-      <thm15:themeFamily xmlns:thm15="http://schemas.microsoft.com/office/thememl/2012/main" name="Office Theme" id="{62F939B6-93AF-4DB8-9C6B-D6C7DFDC589F}" vid="{4A3C46E8-61CC-4603-A589-7422A47A8E4A}"/>
+      <thm15:themeFamily xmlns="" xmlns:thm15="http://schemas.microsoft.com/office/thememl/2012/main" name="Office Theme" id="{62F939B6-93AF-4DB8-9C6B-D6C7DFDC589F}" vid="{4A3C46E8-61CC-4603-A589-7422A47A8E4A}"/>
     </a:ext>
   </a:extLst>
 </a:theme>

</xml_diff>